<commit_message>
relecture et corrctions pour le guide d'utilisation
</commit_message>
<xml_diff>
--- a/Doc/Rapports/PRO_Manuel_utilisateur_MoneyThoring.docx
+++ b/Doc/Rapports/PRO_Manuel_utilisateur_MoneyThoring.docx
@@ -22,7 +22,7 @@
       <w:sdtContent>
         <w:p>
           <w:pPr>
-            <w:pStyle w:val="Sansinterligne"/>
+            <w:pStyle w:val="NoSpacing"/>
             <w:rPr>
               <w:sz w:val="2"/>
               <w:lang w:val="fr-CH"/>
@@ -65,7 +65,7 @@
               <w:sdtContent>
                 <w:p>
                   <w:pPr>
-                    <w:pStyle w:val="Sansinterligne"/>
+                    <w:pStyle w:val="NoSpacing"/>
                     <w:rPr>
                       <w:sz w:val="2"/>
                       <w:lang w:val="fr-CH"/>
@@ -484,7 +484,7 @@
                                     <w:txbxContent>
                                       <w:p>
                                         <w:pPr>
-                                          <w:pStyle w:val="Sansinterligne"/>
+                                          <w:pStyle w:val="NoSpacing"/>
                                           <w:spacing w:before="40" w:after="120" w:line="216" w:lineRule="auto"/>
                                           <w:jc w:val="center"/>
                                           <w:rPr>
@@ -537,7 +537,7 @@
                                         <w:sdtContent>
                                           <w:p>
                                             <w:pPr>
-                                              <w:pStyle w:val="Sansinterligne"/>
+                                              <w:pStyle w:val="NoSpacing"/>
                                               <w:spacing w:before="40" w:after="40"/>
                                               <w:jc w:val="center"/>
                                               <w:rPr>
@@ -563,7 +563,7 @@
                                       </w:sdt>
                                       <w:p>
                                         <w:pPr>
-                                          <w:pStyle w:val="Sansinterligne"/>
+                                          <w:pStyle w:val="NoSpacing"/>
                                           <w:spacing w:before="80" w:after="40"/>
                                           <w:rPr>
                                             <w:caps/>
@@ -601,7 +601,7 @@
                               <w:txbxContent>
                                 <w:p>
                                   <w:pPr>
-                                    <w:pStyle w:val="Sansinterligne"/>
+                                    <w:pStyle w:val="NoSpacing"/>
                                     <w:spacing w:before="40" w:after="120" w:line="216" w:lineRule="auto"/>
                                     <w:jc w:val="center"/>
                                     <w:rPr>
@@ -654,7 +654,7 @@
                                   <w:sdtContent>
                                     <w:p>
                                       <w:pPr>
-                                        <w:pStyle w:val="Sansinterligne"/>
+                                        <w:pStyle w:val="NoSpacing"/>
                                         <w:spacing w:before="40" w:after="40"/>
                                         <w:jc w:val="center"/>
                                         <w:rPr>
@@ -680,7 +680,7 @@
                                 </w:sdt>
                                 <w:p>
                                   <w:pPr>
-                                    <w:pStyle w:val="Sansinterligne"/>
+                                    <w:pStyle w:val="NoSpacing"/>
                                     <w:spacing w:before="80" w:after="40"/>
                                     <w:rPr>
                                       <w:caps/>
@@ -840,7 +840,7 @@
     <w:bookmarkStart w:id="0" w:name="_Toc507961921"/>
     <w:p>
       <w:pPr>
-        <w:pStyle w:val="TM1"/>
+        <w:pStyle w:val="TOC1"/>
         <w:rPr>
           <w:rFonts w:asciiTheme="minorHAnsi" w:eastAsiaTheme="minorEastAsia" w:hAnsiTheme="minorHAnsi"/>
           <w:b w:val="0"/>
@@ -862,7 +862,7 @@
       <w:hyperlink w:anchor="_Toc514457027" w:history="1">
         <w:r>
           <w:rPr>
-            <w:rStyle w:val="Lienhypertexte"/>
+            <w:rStyle w:val="Hyperlink"/>
             <w:noProof/>
           </w:rPr>
           <w:t>1</w:t>
@@ -880,7 +880,7 @@
         </w:r>
         <w:r>
           <w:rPr>
-            <w:rStyle w:val="Lienhypertexte"/>
+            <w:rStyle w:val="Hyperlink"/>
             <w:noProof/>
           </w:rPr>
           <w:t>Introduction</w:t>
@@ -937,7 +937,7 @@
     </w:p>
     <w:p>
       <w:pPr>
-        <w:pStyle w:val="TM1"/>
+        <w:pStyle w:val="TOC1"/>
         <w:rPr>
           <w:rFonts w:asciiTheme="minorHAnsi" w:eastAsiaTheme="minorEastAsia" w:hAnsiTheme="minorHAnsi"/>
           <w:b w:val="0"/>
@@ -950,7 +950,7 @@
       <w:hyperlink w:anchor="_Toc514457028" w:history="1">
         <w:r>
           <w:rPr>
-            <w:rStyle w:val="Lienhypertexte"/>
+            <w:rStyle w:val="Hyperlink"/>
             <w:noProof/>
           </w:rPr>
           <w:t>2</w:t>
@@ -968,7 +968,7 @@
         </w:r>
         <w:r>
           <w:rPr>
-            <w:rStyle w:val="Lienhypertexte"/>
+            <w:rStyle w:val="Hyperlink"/>
             <w:noProof/>
           </w:rPr>
           <w:t>Prérequis</w:t>
@@ -1025,7 +1025,7 @@
     </w:p>
     <w:p>
       <w:pPr>
-        <w:pStyle w:val="TM1"/>
+        <w:pStyle w:val="TOC1"/>
         <w:rPr>
           <w:rFonts w:asciiTheme="minorHAnsi" w:eastAsiaTheme="minorEastAsia" w:hAnsiTheme="minorHAnsi"/>
           <w:b w:val="0"/>
@@ -1038,7 +1038,7 @@
       <w:hyperlink w:anchor="_Toc514457029" w:history="1">
         <w:r>
           <w:rPr>
-            <w:rStyle w:val="Lienhypertexte"/>
+            <w:rStyle w:val="Hyperlink"/>
             <w:noProof/>
           </w:rPr>
           <w:t>3</w:t>
@@ -1056,7 +1056,7 @@
         </w:r>
         <w:r>
           <w:rPr>
-            <w:rStyle w:val="Lienhypertexte"/>
+            <w:rStyle w:val="Hyperlink"/>
             <w:noProof/>
           </w:rPr>
           <w:t>Guide d’utilisation</w:t>
@@ -1113,7 +1113,7 @@
     </w:p>
     <w:p>
       <w:pPr>
-        <w:pStyle w:val="TM2"/>
+        <w:pStyle w:val="TOC2"/>
         <w:tabs>
           <w:tab w:val="left" w:pos="880"/>
           <w:tab w:val="right" w:leader="dot" w:pos="9010"/>
@@ -1129,7 +1129,7 @@
       <w:hyperlink w:anchor="_Toc514457030" w:history="1">
         <w:r>
           <w:rPr>
-            <w:rStyle w:val="Lienhypertexte"/>
+            <w:rStyle w:val="Hyperlink"/>
             <w:noProof/>
           </w:rPr>
           <w:t>3.1</w:t>
@@ -1146,7 +1146,7 @@
         </w:r>
         <w:r>
           <w:rPr>
-            <w:rStyle w:val="Lienhypertexte"/>
+            <w:rStyle w:val="Hyperlink"/>
             <w:noProof/>
           </w:rPr>
           <w:t>Enregistrement – connexion</w:t>
@@ -1203,7 +1203,7 @@
     </w:p>
     <w:p>
       <w:pPr>
-        <w:pStyle w:val="TM2"/>
+        <w:pStyle w:val="TOC2"/>
         <w:tabs>
           <w:tab w:val="left" w:pos="880"/>
           <w:tab w:val="right" w:leader="dot" w:pos="9010"/>
@@ -1219,7 +1219,7 @@
       <w:hyperlink w:anchor="_Toc514457031" w:history="1">
         <w:r>
           <w:rPr>
-            <w:rStyle w:val="Lienhypertexte"/>
+            <w:rStyle w:val="Hyperlink"/>
             <w:noProof/>
           </w:rPr>
           <w:t>3.2</w:t>
@@ -1236,7 +1236,7 @@
         </w:r>
         <w:r>
           <w:rPr>
-            <w:rStyle w:val="Lienhypertexte"/>
+            <w:rStyle w:val="Hyperlink"/>
             <w:noProof/>
           </w:rPr>
           <w:t>Déconnexion</w:t>
@@ -1293,7 +1293,7 @@
     </w:p>
     <w:p>
       <w:pPr>
-        <w:pStyle w:val="TM2"/>
+        <w:pStyle w:val="TOC2"/>
         <w:tabs>
           <w:tab w:val="left" w:pos="880"/>
           <w:tab w:val="right" w:leader="dot" w:pos="9010"/>
@@ -1309,7 +1309,7 @@
       <w:hyperlink w:anchor="_Toc514457032" w:history="1">
         <w:r>
           <w:rPr>
-            <w:rStyle w:val="Lienhypertexte"/>
+            <w:rStyle w:val="Hyperlink"/>
             <w:noProof/>
           </w:rPr>
           <w:t>3.3</w:t>
@@ -1326,7 +1326,7 @@
         </w:r>
         <w:r>
           <w:rPr>
-            <w:rStyle w:val="Lienhypertexte"/>
+            <w:rStyle w:val="Hyperlink"/>
             <w:noProof/>
           </w:rPr>
           <w:t>Compte bancaire</w:t>
@@ -1383,7 +1383,7 @@
     </w:p>
     <w:p>
       <w:pPr>
-        <w:pStyle w:val="TM2"/>
+        <w:pStyle w:val="TOC2"/>
         <w:tabs>
           <w:tab w:val="left" w:pos="880"/>
           <w:tab w:val="right" w:leader="dot" w:pos="9010"/>
@@ -1399,7 +1399,7 @@
       <w:hyperlink w:anchor="_Toc514457033" w:history="1">
         <w:r>
           <w:rPr>
-            <w:rStyle w:val="Lienhypertexte"/>
+            <w:rStyle w:val="Hyperlink"/>
             <w:noProof/>
           </w:rPr>
           <w:t>3.4</w:t>
@@ -1416,7 +1416,7 @@
         </w:r>
         <w:r>
           <w:rPr>
-            <w:rStyle w:val="Lienhypertexte"/>
+            <w:rStyle w:val="Hyperlink"/>
             <w:noProof/>
           </w:rPr>
           <w:t>Catégorie</w:t>
@@ -1473,7 +1473,7 @@
     </w:p>
     <w:p>
       <w:pPr>
-        <w:pStyle w:val="TM2"/>
+        <w:pStyle w:val="TOC2"/>
         <w:tabs>
           <w:tab w:val="left" w:pos="880"/>
           <w:tab w:val="right" w:leader="dot" w:pos="9010"/>
@@ -1489,7 +1489,7 @@
       <w:hyperlink w:anchor="_Toc514457034" w:history="1">
         <w:r>
           <w:rPr>
-            <w:rStyle w:val="Lienhypertexte"/>
+            <w:rStyle w:val="Hyperlink"/>
             <w:noProof/>
           </w:rPr>
           <w:t>3.5</w:t>
@@ -1506,7 +1506,7 @@
         </w:r>
         <w:r>
           <w:rPr>
-            <w:rStyle w:val="Lienhypertexte"/>
+            <w:rStyle w:val="Hyperlink"/>
             <w:noProof/>
           </w:rPr>
           <w:t>Transaction</w:t>
@@ -1563,7 +1563,7 @@
     </w:p>
     <w:p>
       <w:pPr>
-        <w:pStyle w:val="TM2"/>
+        <w:pStyle w:val="TOC2"/>
         <w:tabs>
           <w:tab w:val="left" w:pos="880"/>
           <w:tab w:val="right" w:leader="dot" w:pos="9010"/>
@@ -1579,7 +1579,7 @@
       <w:hyperlink w:anchor="_Toc514457035" w:history="1">
         <w:r>
           <w:rPr>
-            <w:rStyle w:val="Lienhypertexte"/>
+            <w:rStyle w:val="Hyperlink"/>
             <w:noProof/>
           </w:rPr>
           <w:t>3.6</w:t>
@@ -1596,7 +1596,7 @@
         </w:r>
         <w:r>
           <w:rPr>
-            <w:rStyle w:val="Lienhypertexte"/>
+            <w:rStyle w:val="Hyperlink"/>
             <w:noProof/>
           </w:rPr>
           <w:t>Budget</w:t>
@@ -1653,7 +1653,7 @@
     </w:p>
     <w:p>
       <w:pPr>
-        <w:pStyle w:val="TM2"/>
+        <w:pStyle w:val="TOC2"/>
         <w:tabs>
           <w:tab w:val="left" w:pos="880"/>
           <w:tab w:val="right" w:leader="dot" w:pos="9010"/>
@@ -1669,7 +1669,7 @@
       <w:hyperlink w:anchor="_Toc514457036" w:history="1">
         <w:r>
           <w:rPr>
-            <w:rStyle w:val="Lienhypertexte"/>
+            <w:rStyle w:val="Hyperlink"/>
             <w:noProof/>
           </w:rPr>
           <w:t>3.7</w:t>
@@ -1686,7 +1686,7 @@
         </w:r>
         <w:r>
           <w:rPr>
-            <w:rStyle w:val="Lienhypertexte"/>
+            <w:rStyle w:val="Hyperlink"/>
             <w:noProof/>
           </w:rPr>
           <w:t>Dette</w:t>
@@ -1743,7 +1743,7 @@
     </w:p>
     <w:p>
       <w:pPr>
-        <w:pStyle w:val="TM2"/>
+        <w:pStyle w:val="TOC2"/>
         <w:tabs>
           <w:tab w:val="left" w:pos="880"/>
           <w:tab w:val="right" w:leader="dot" w:pos="9010"/>
@@ -1759,7 +1759,7 @@
       <w:hyperlink w:anchor="_Toc514457037" w:history="1">
         <w:r>
           <w:rPr>
-            <w:rStyle w:val="Lienhypertexte"/>
+            <w:rStyle w:val="Hyperlink"/>
             <w:noProof/>
           </w:rPr>
           <w:t>3.8</w:t>
@@ -1776,7 +1776,7 @@
         </w:r>
         <w:r>
           <w:rPr>
-            <w:rStyle w:val="Lienhypertexte"/>
+            <w:rStyle w:val="Hyperlink"/>
             <w:noProof/>
           </w:rPr>
           <w:t>Tableau de bord</w:t>
@@ -1833,7 +1833,7 @@
     </w:p>
     <w:p>
       <w:pPr>
-        <w:pStyle w:val="TM2"/>
+        <w:pStyle w:val="TOC2"/>
         <w:tabs>
           <w:tab w:val="left" w:pos="880"/>
           <w:tab w:val="right" w:leader="dot" w:pos="9010"/>
@@ -1849,7 +1849,7 @@
       <w:hyperlink w:anchor="_Toc514457038" w:history="1">
         <w:r>
           <w:rPr>
-            <w:rStyle w:val="Lienhypertexte"/>
+            <w:rStyle w:val="Hyperlink"/>
             <w:noProof/>
           </w:rPr>
           <w:t>3.9</w:t>
@@ -1866,7 +1866,7 @@
         </w:r>
         <w:r>
           <w:rPr>
-            <w:rStyle w:val="Lienhypertexte"/>
+            <w:rStyle w:val="Hyperlink"/>
             <w:noProof/>
           </w:rPr>
           <w:t>Mon compte</w:t>
@@ -1923,7 +1923,7 @@
     </w:p>
     <w:p>
       <w:pPr>
-        <w:pStyle w:val="TM1"/>
+        <w:pStyle w:val="TOC1"/>
         <w:rPr>
           <w:rFonts w:asciiTheme="minorHAnsi" w:eastAsiaTheme="minorEastAsia" w:hAnsiTheme="minorHAnsi"/>
           <w:b w:val="0"/>
@@ -1936,7 +1936,7 @@
       <w:hyperlink w:anchor="_Toc514457039" w:history="1">
         <w:r>
           <w:rPr>
-            <w:rStyle w:val="Lienhypertexte"/>
+            <w:rStyle w:val="Hyperlink"/>
             <w:noProof/>
           </w:rPr>
           <w:t>4</w:t>
@@ -1954,7 +1954,7 @@
         </w:r>
         <w:r>
           <w:rPr>
-            <w:rStyle w:val="Lienhypertexte"/>
+            <w:rStyle w:val="Hyperlink"/>
             <w:noProof/>
           </w:rPr>
           <w:t>Table des illustrations</w:t>
@@ -2011,7 +2011,7 @@
     </w:p>
     <w:p>
       <w:pPr>
-        <w:pStyle w:val="Titre1"/>
+        <w:pStyle w:val="Heading1"/>
         <w:numPr>
           <w:ilvl w:val="0"/>
           <w:numId w:val="0"/>
@@ -2019,10 +2019,7 @@
       </w:pPr>
       <w:r>
         <w:rPr>
-          <w:rFonts w:eastAsiaTheme="minorHAnsi" w:cstheme="minorBidi"/>
-          <w:color w:val="auto"/>
-          <w:sz w:val="20"/>
-          <w:szCs w:val="24"/>
+          <w:rFonts w:eastAsiaTheme="minorHAnsi"/>
         </w:rPr>
         <w:fldChar w:fldCharType="end"/>
       </w:r>
@@ -2043,7 +2040,7 @@
     </w:p>
     <w:p>
       <w:pPr>
-        <w:pStyle w:val="Titre1"/>
+        <w:pStyle w:val="Heading1"/>
       </w:pPr>
       <w:bookmarkStart w:id="2" w:name="_Toc514457027"/>
       <w:bookmarkEnd w:id="0"/>
@@ -2068,10 +2065,29 @@
         <w:t>est là pour vous guider dans l'utilisation de notre produit.</w:t>
       </w:r>
     </w:p>
-    <w:p/>
-    <w:p>
-      <w:pPr>
-        <w:pStyle w:val="Titre1"/>
+    <w:p>
+      <w:r>
+        <w:t>Avant toute chose, il faut savoir que MoneyThoring propose un mode « hors ligne » et un mode « en ligne ». Les deux modes ne communiquent pas encore entre eux et il faut donc en choisir un et s’y tenir, ou alors utiliser deux comptes différents tout en sachant qu’aucune synchronisation n’est effectuée entre les deux.</w:t>
+      </w:r>
+    </w:p>
+    <w:p>
+      <w:r>
+        <w:t>Le mode « en ligne » enregistre vos données sur une base de données externes, il faut donc obligatoirement posséder une connexion internet pour l’utiliser.</w:t>
+      </w:r>
+    </w:p>
+    <w:p>
+      <w:r>
+        <w:t>Le mode « hors ligne », quant à lui, sauve vos données dans une base de données locale que vous pouvez accéder depuis votre poste. Bien évidemment, si vous mettez l’application sur un autre ordinateur, vous ne pourrez pas accéder à vos données.</w:t>
+      </w:r>
+    </w:p>
+    <w:p>
+      <w:r>
+        <w:t>Une dernière chose à savoir est que le mode « en ligne » possède quelques fonctionnalités en plus, comme la gestion de budgets partagés et de dettes entre utilisateur de MoneyThoring, contrairement au mode « hors ligne » qui ne peut y accéder.</w:t>
+      </w:r>
+    </w:p>
+    <w:p>
+      <w:pPr>
+        <w:pStyle w:val="Heading1"/>
       </w:pPr>
       <w:bookmarkStart w:id="3" w:name="_Toc514457028"/>
       <w:r>
@@ -2081,7 +2097,7 @@
     </w:p>
     <w:p>
       <w:pPr>
-        <w:pStyle w:val="Paragraphedeliste"/>
+        <w:pStyle w:val="ListParagraph"/>
         <w:numPr>
           <w:ilvl w:val="0"/>
           <w:numId w:val="40"/>
@@ -2093,7 +2109,7 @@
     </w:p>
     <w:p>
       <w:pPr>
-        <w:pStyle w:val="Paragraphedeliste"/>
+        <w:pStyle w:val="ListParagraph"/>
         <w:numPr>
           <w:ilvl w:val="0"/>
           <w:numId w:val="40"/>
@@ -2105,12 +2121,12 @@
     </w:p>
     <w:p>
       <w:pPr>
-        <w:pStyle w:val="Paragraphedeliste"/>
-      </w:pPr>
-    </w:p>
-    <w:p>
-      <w:pPr>
-        <w:pStyle w:val="Titre1"/>
+        <w:pStyle w:val="ListParagraph"/>
+      </w:pPr>
+    </w:p>
+    <w:p>
+      <w:pPr>
+        <w:pStyle w:val="Heading1"/>
       </w:pPr>
       <w:bookmarkStart w:id="4" w:name="_Toc514457029"/>
       <w:r>
@@ -2120,7 +2136,7 @@
     </w:p>
     <w:p>
       <w:pPr>
-        <w:pStyle w:val="Titre2"/>
+        <w:pStyle w:val="Heading2"/>
       </w:pPr>
       <w:bookmarkStart w:id="5" w:name="_Toc514457030"/>
       <w:r>
@@ -2144,7 +2160,13 @@
         <w:t>i</w:t>
       </w:r>
       <w:r>
-        <w:t>strer. Pour créer un compte nous vous demandons simplement de fournir un nom d'utilisateur, une adresse mail ainsi que votre mot de passe</w:t>
+        <w:t>strer. Pour créer un compte</w:t>
+      </w:r>
+      <w:r>
+        <w:t>,</w:t>
+      </w:r>
+      <w:r>
+        <w:t xml:space="preserve"> nous vous demandons simplement de fournir un nom d'utilisateur, une adresse mail ainsi que votre mot de passe</w:t>
       </w:r>
       <w:r>
         <w:t>.</w:t>
@@ -2214,6 +2236,12 @@
         </w:rPr>
         <w:t>.</w:t>
       </w:r>
+      <w:r>
+        <w:rPr>
+          <w:lang w:val="fr-FR"/>
+        </w:rPr>
+        <w:t xml:space="preserve"> N’oubliez pas qu’un compte en ligne ne peut être accédé en hors ligne et vice-versa.</w:t>
+      </w:r>
     </w:p>
     <w:p>
       <w:pPr>
@@ -2224,10 +2252,11 @@
         <w:rPr>
           <w:noProof/>
         </w:rPr>
+        <w:lastRenderedPageBreak/>
         <w:drawing>
           <wp:inline distT="0" distB="0" distL="0" distR="0" wp14:anchorId="11A66F16" wp14:editId="689C88A0">
             <wp:extent cx="3895861" cy="2880000"/>
-            <wp:effectExtent l="19050" t="19050" r="9525" b="15875"/>
+            <wp:effectExtent l="19050" t="19050" r="24130" b="13335"/>
             <wp:docPr id="1" name="Image 1"/>
             <wp:cNvGraphicFramePr>
               <a:graphicFrameLocks xmlns:a="http://schemas.openxmlformats.org/drawingml/2006/main" noChangeAspect="1"/>
@@ -2270,7 +2299,7 @@
     </w:p>
     <w:p>
       <w:pPr>
-        <w:pStyle w:val="Lgende"/>
+        <w:pStyle w:val="Caption"/>
         <w:jc w:val="center"/>
       </w:pPr>
       <w:bookmarkStart w:id="6" w:name="_Toc514458388"/>
@@ -2314,10 +2343,46 @@
     </w:p>
     <w:p>
       <w:r>
-        <w:t>Une fois que vous vous êtes inscrit, un mail vous est envoyé à l'adresse que vous avez fournie. Il contient un code d'activation qu'il vous faut saisir à votre première connexion.</w:t>
-      </w:r>
-      <w:r>
-        <w:t xml:space="preserve"> Cela s’applique seulement pour les compte en ligne</w:t>
+        <w:t xml:space="preserve">Une fois que vous êtes inscrit, un mail vous est envoyé à l'adresse fournie. </w:t>
+      </w:r>
+      <w:r>
+        <w:t>Ce dernier</w:t>
+      </w:r>
+      <w:r>
+        <w:t xml:space="preserve"> contient un code d'activation qu'il </w:t>
+      </w:r>
+      <w:r>
+        <w:t xml:space="preserve">vous </w:t>
+      </w:r>
+      <w:r>
+        <w:t>fau</w:t>
+      </w:r>
+      <w:r>
+        <w:t>dra</w:t>
+      </w:r>
+      <w:r>
+        <w:t xml:space="preserve"> saisir </w:t>
+      </w:r>
+      <w:r>
+        <w:t>lors de</w:t>
+      </w:r>
+      <w:r>
+        <w:t xml:space="preserve"> votre première connexion.</w:t>
+      </w:r>
+      <w:r>
+        <w:t xml:space="preserve"> Cela s’applique </w:t>
+      </w:r>
+      <w:r>
+        <w:t>uniquement aux</w:t>
+      </w:r>
+      <w:r>
+        <w:t xml:space="preserve"> compte</w:t>
+      </w:r>
+      <w:r>
+        <w:t>s</w:t>
+      </w:r>
+      <w:r>
+        <w:t xml:space="preserve"> en ligne</w:t>
       </w:r>
       <w:r>
         <w:t>.</w:t>
@@ -2332,7 +2397,6 @@
         <w:rPr>
           <w:noProof/>
         </w:rPr>
-        <w:lastRenderedPageBreak/>
         <w:drawing>
           <wp:inline distT="0" distB="0" distL="0" distR="0" wp14:anchorId="28E759F3" wp14:editId="155592FE">
             <wp:extent cx="2705100" cy="1705980"/>
@@ -2377,7 +2441,7 @@
     </w:p>
     <w:p>
       <w:pPr>
-        <w:pStyle w:val="Lgende"/>
+        <w:pStyle w:val="Caption"/>
         <w:jc w:val="center"/>
       </w:pPr>
       <w:bookmarkStart w:id="7" w:name="_Toc514458389"/>
@@ -2419,10 +2483,11 @@
         <w:rPr>
           <w:noProof/>
         </w:rPr>
+        <w:lastRenderedPageBreak/>
         <w:drawing>
           <wp:inline distT="0" distB="0" distL="0" distR="0" wp14:anchorId="130E9EF7" wp14:editId="25ADE982">
             <wp:extent cx="3895861" cy="2880000"/>
-            <wp:effectExtent l="0" t="0" r="0" b="0"/>
+            <wp:effectExtent l="0" t="0" r="0" b="5715"/>
             <wp:docPr id="9" name="Image 9"/>
             <wp:cNvGraphicFramePr>
               <a:graphicFrameLocks xmlns:a="http://schemas.openxmlformats.org/drawingml/2006/main" noChangeAspect="1"/>
@@ -2458,7 +2523,7 @@
     </w:p>
     <w:p>
       <w:pPr>
-        <w:pStyle w:val="Lgende"/>
+        <w:pStyle w:val="Caption"/>
         <w:jc w:val="center"/>
       </w:pPr>
       <w:bookmarkStart w:id="8" w:name="_Toc514458390"/>
@@ -2508,38 +2573,55 @@
     </w:p>
     <w:p>
       <w:r>
-        <w:t>Une fois connecté vous verrez votre tableau de bord (vide), nous y reviendrons plus tard.</w:t>
-      </w:r>
-    </w:p>
-    <w:p>
-      <w:pPr>
-        <w:spacing w:before="0" w:after="0" w:line="240" w:lineRule="auto"/>
-        <w:jc w:val="left"/>
-      </w:pPr>
-      <w:r>
-        <w:br w:type="page"/>
-      </w:r>
-    </w:p>
-    <w:p>
-      <w:pPr>
-        <w:pStyle w:val="Titre2"/>
+        <w:t>Une fois connecté</w:t>
+      </w:r>
+      <w:r>
+        <w:t>,</w:t>
+      </w:r>
+      <w:r>
+        <w:t xml:space="preserve"> vous </w:t>
+      </w:r>
+      <w:r>
+        <w:t>arrivez sur</w:t>
+      </w:r>
+      <w:r>
+        <w:t xml:space="preserve"> votre tableau de bord</w:t>
+      </w:r>
+      <w:r>
+        <w:t xml:space="preserve"> vide</w:t>
+      </w:r>
+      <w:r>
+        <w:t>,</w:t>
+      </w:r>
+      <w:r>
+        <w:t xml:space="preserve"> mais</w:t>
+      </w:r>
+      <w:r>
+        <w:t xml:space="preserve"> nous y reviendrons plus tard.</w:t>
+      </w:r>
+    </w:p>
+    <w:p>
+      <w:pPr>
+        <w:pStyle w:val="Heading2"/>
       </w:pPr>
       <w:bookmarkStart w:id="9" w:name="_Toc514457031"/>
       <w:r>
-        <w:lastRenderedPageBreak/>
         <w:t>Déconnexion</w:t>
       </w:r>
       <w:bookmarkEnd w:id="9"/>
     </w:p>
     <w:p>
       <w:r>
-        <w:t>À tout moment</w:t>
-      </w:r>
-      <w:r>
-        <w:t xml:space="preserve"> i</w:t>
-      </w:r>
-      <w:r>
-        <w:t>l vous est possible de vous déconnecter via le bouton de déconne</w:t>
+        <w:t>I</w:t>
+      </w:r>
+      <w:r>
+        <w:t>l vous est possible de vous déconnecter</w:t>
+      </w:r>
+      <w:r>
+        <w:t xml:space="preserve"> à tout moment </w:t>
+      </w:r>
+      <w:r>
+        <w:t>via le bouton de déconne</w:t>
       </w:r>
       <w:r>
         <w:t>x</w:t>
@@ -2548,16 +2630,28 @@
         <w:t>ion</w:t>
       </w:r>
       <w:r>
-        <w:t xml:space="preserve"> ici</w:t>
-      </w:r>
-      <w:r>
-        <w:t xml:space="preserve"> encadré en rouge</w:t>
+        <w:t xml:space="preserve"> </w:t>
+      </w:r>
+      <w:r>
+        <w:t>encadré</w:t>
+      </w:r>
+      <w:r>
+        <w:t xml:space="preserve"> </w:t>
+      </w:r>
+      <w:r>
+        <w:t xml:space="preserve">en rouge </w:t>
+      </w:r>
+      <w:r>
+        <w:t>dans l’image qui suit</w:t>
       </w:r>
       <w:r>
         <w:t>.</w:t>
       </w:r>
     </w:p>
     <w:p>
+      <w:pPr>
+        <w:keepNext/>
+      </w:pPr>
       <w:r>
         <w:rPr>
           <w:noProof/>
@@ -2614,17 +2708,66 @@
     </w:p>
     <w:p>
       <w:pPr>
-        <w:pStyle w:val="Titre2"/>
+        <w:pStyle w:val="Caption"/>
+        <w:jc w:val="center"/>
+      </w:pPr>
+      <w:r>
+        <w:t xml:space="preserve">Figure </w:t>
+      </w:r>
+      <w:r>
+        <w:fldChar w:fldCharType="begin"/>
+      </w:r>
+      <w:r>
+        <w:instrText xml:space="preserve"> SEQ Figure \* ARABIC </w:instrText>
+      </w:r>
+      <w:r>
+        <w:fldChar w:fldCharType="separate"/>
+      </w:r>
+      <w:r>
+        <w:rPr>
+          <w:noProof/>
+        </w:rPr>
+        <w:t>4</w:t>
+      </w:r>
+      <w:r>
+        <w:fldChar w:fldCharType="end"/>
+      </w:r>
+      <w:r>
+        <w:t xml:space="preserve"> - Bouton de déconnexion</w:t>
+      </w:r>
+    </w:p>
+    <w:p>
+      <w:pPr>
+        <w:pStyle w:val="Heading2"/>
       </w:pPr>
       <w:bookmarkStart w:id="10" w:name="_Toc514457032"/>
       <w:r>
-        <w:t>Compte bancaire</w:t>
+        <w:lastRenderedPageBreak/>
+        <w:t>Compte</w:t>
+      </w:r>
+      <w:r>
+        <w:t>s</w:t>
+      </w:r>
+      <w:r>
+        <w:t xml:space="preserve"> bancaire</w:t>
       </w:r>
       <w:bookmarkEnd w:id="10"/>
-    </w:p>
-    <w:p>
-      <w:r>
-        <w:t>L'étape suivante pour utiliser MoneyThoring consiste en la création de votre compte bancaire.</w:t>
+      <w:r>
+        <w:t>s</w:t>
+      </w:r>
+    </w:p>
+    <w:p>
+      <w:r>
+        <w:t>L'étape suivante pour utiliser MoneyThoring consiste en la création de votre</w:t>
+      </w:r>
+      <w:r>
+        <w:t xml:space="preserve"> premier</w:t>
+      </w:r>
+      <w:r>
+        <w:t xml:space="preserve"> compte bancaire.</w:t>
+      </w:r>
+      <w:r>
+        <w:t xml:space="preserve"> Sans compte bancaire, il vous sera impossible d’enregistrer des transactions.</w:t>
       </w:r>
       <w:r>
         <w:t xml:space="preserve"> Pour </w:t>
@@ -2699,7 +2842,7 @@
     </w:p>
     <w:p>
       <w:pPr>
-        <w:pStyle w:val="Lgende"/>
+        <w:pStyle w:val="Caption"/>
         <w:jc w:val="center"/>
       </w:pPr>
       <w:bookmarkStart w:id="11" w:name="_Toc514458391"/>
@@ -2719,7 +2862,7 @@
         <w:rPr>
           <w:noProof/>
         </w:rPr>
-        <w:t>4</w:t>
+        <w:t>5</w:t>
       </w:r>
       <w:r>
         <w:fldChar w:fldCharType="end"/>
@@ -2747,7 +2890,6 @@
         <w:rPr>
           <w:noProof/>
         </w:rPr>
-        <w:lastRenderedPageBreak/>
         <w:drawing>
           <wp:inline distT="0" distB="0" distL="0" distR="0" wp14:anchorId="40E1E862" wp14:editId="1381DF9F">
             <wp:extent cx="4596992" cy="2880000"/>
@@ -2787,7 +2929,7 @@
     </w:p>
     <w:p>
       <w:pPr>
-        <w:pStyle w:val="Lgende"/>
+        <w:pStyle w:val="Caption"/>
         <w:jc w:val="center"/>
       </w:pPr>
       <w:bookmarkStart w:id="12" w:name="_Toc514458392"/>
@@ -2807,7 +2949,7 @@
         <w:rPr>
           <w:noProof/>
         </w:rPr>
-        <w:t>5</w:t>
+        <w:t>6</w:t>
       </w:r>
       <w:r>
         <w:fldChar w:fldCharType="end"/>
@@ -2831,16 +2973,51 @@
     </w:p>
     <w:p>
       <w:r>
-        <w:t>Rassurez-vous, nous ne demanderons aucune information qui soit fondamentalement critique (comme un numéro de compte), nous nous contentons de votre capital au moment où vous créez votre compte bancaire.</w:t>
-      </w:r>
-      <w:r>
-        <w:t xml:space="preserve"> Nous vous conseillons vivement de choisir un compte par défaut, notre outil l'utilisera pour </w:t>
+        <w:t>Rassurez-vous, nous ne demandons aucune information fondamentalement critique (comme un numéro de compte), nous nous contentons de votre capital au moment où vous créez votre compte bancaire.</w:t>
+      </w:r>
+      <w:r>
+        <w:t xml:space="preserve"> </w:t>
+      </w:r>
+      <w:r>
+        <w:t xml:space="preserve">Attention tout de même à entrer le bon montant, il ne peut être modifié par la suite. </w:t>
+      </w:r>
+      <w:r>
+        <w:t>Nous vous conseillons</w:t>
+      </w:r>
+      <w:r>
+        <w:t xml:space="preserve"> également</w:t>
+      </w:r>
+      <w:r>
+        <w:t xml:space="preserve"> de </w:t>
+      </w:r>
+      <w:r>
+        <w:t>paramétrer</w:t>
+      </w:r>
+      <w:r>
+        <w:t xml:space="preserve"> un</w:t>
+      </w:r>
+      <w:r>
+        <w:t xml:space="preserve"> de vos</w:t>
+      </w:r>
+      <w:r>
+        <w:t xml:space="preserve"> compte</w:t>
+      </w:r>
+      <w:r>
+        <w:t>s comme compte</w:t>
+      </w:r>
+      <w:r>
+        <w:t xml:space="preserve"> par défaut, notre outil l'utilisera pour </w:t>
       </w:r>
       <w:r>
         <w:t>des actions automatisées</w:t>
       </w:r>
       <w:r>
         <w:t>.</w:t>
+      </w:r>
+    </w:p>
+    <w:p>
+      <w:r>
+        <w:t>Tous les champs lors de la création d’un compte sont obligatoires.</w:t>
       </w:r>
     </w:p>
     <w:p>
@@ -2852,9 +3029,10 @@
         <w:rPr>
           <w:noProof/>
         </w:rPr>
+        <w:lastRenderedPageBreak/>
         <w:drawing>
           <wp:inline distT="0" distB="0" distL="0" distR="0" wp14:anchorId="59B5CD3A" wp14:editId="59785191">
-            <wp:extent cx="4596992" cy="2880000"/>
+            <wp:extent cx="3619710" cy="1486894"/>
             <wp:effectExtent l="0" t="0" r="0" b="0"/>
             <wp:docPr id="8" name="Image 8"/>
             <wp:cNvGraphicFramePr>
@@ -2867,20 +3045,27 @@
                     <pic:cNvPr id="1" name=""/>
                     <pic:cNvPicPr/>
                   </pic:nvPicPr>
-                  <pic:blipFill>
+                  <pic:blipFill rotWithShape="1">
                     <a:blip r:embed="rId15"/>
-                    <a:stretch>
-                      <a:fillRect/>
-                    </a:stretch>
+                    <a:srcRect l="21972" t="37040" r="21156" b="25671"/>
+                    <a:stretch/>
                   </pic:blipFill>
-                  <pic:spPr>
+                  <pic:spPr bwMode="auto">
                     <a:xfrm>
                       <a:off x="0" y="0"/>
-                      <a:ext cx="4596992" cy="2880000"/>
+                      <a:ext cx="3662500" cy="1504471"/>
                     </a:xfrm>
                     <a:prstGeom prst="rect">
                       <a:avLst/>
                     </a:prstGeom>
+                    <a:ln>
+                      <a:noFill/>
+                    </a:ln>
+                    <a:extLst>
+                      <a:ext uri="{53640926-AAD7-44D8-BBD7-CCE9431645EC}">
+                        <a14:shadowObscured xmlns:a14="http://schemas.microsoft.com/office/drawing/2010/main"/>
+                      </a:ext>
+                    </a:extLst>
                   </pic:spPr>
                 </pic:pic>
               </a:graphicData>
@@ -2891,7 +3076,7 @@
     </w:p>
     <w:p>
       <w:pPr>
-        <w:pStyle w:val="Lgende"/>
+        <w:pStyle w:val="Caption"/>
         <w:jc w:val="center"/>
       </w:pPr>
       <w:bookmarkStart w:id="13" w:name="_Toc514458393"/>
@@ -2911,7 +3096,7 @@
         <w:rPr>
           <w:noProof/>
         </w:rPr>
-        <w:t>6</w:t>
+        <w:t>7</w:t>
       </w:r>
       <w:r>
         <w:fldChar w:fldCharType="end"/>
@@ -2986,11 +3171,10 @@
         <w:rPr>
           <w:noProof/>
         </w:rPr>
-        <w:lastRenderedPageBreak/>
         <w:drawing>
           <wp:inline distT="0" distB="0" distL="0" distR="0" wp14:anchorId="27B107E9" wp14:editId="0D8B2AA6">
-            <wp:extent cx="4426994" cy="2880000"/>
-            <wp:effectExtent l="0" t="0" r="0" b="0"/>
+            <wp:extent cx="4833941" cy="3144741"/>
+            <wp:effectExtent l="0" t="0" r="5080" b="0"/>
             <wp:docPr id="2" name="Image 2"/>
             <wp:cNvGraphicFramePr>
               <a:graphicFrameLocks xmlns:a="http://schemas.openxmlformats.org/drawingml/2006/main" noChangeAspect="1"/>
@@ -3011,7 +3195,7 @@
                   <pic:spPr>
                     <a:xfrm>
                       <a:off x="0" y="0"/>
-                      <a:ext cx="4426994" cy="2880000"/>
+                      <a:ext cx="4844908" cy="3151876"/>
                     </a:xfrm>
                     <a:prstGeom prst="rect">
                       <a:avLst/>
@@ -3026,7 +3210,7 @@
     </w:p>
     <w:p>
       <w:pPr>
-        <w:pStyle w:val="Lgende"/>
+        <w:pStyle w:val="Caption"/>
         <w:jc w:val="center"/>
       </w:pPr>
       <w:bookmarkStart w:id="14" w:name="_Toc514458394"/>
@@ -3046,7 +3230,7 @@
         <w:rPr>
           <w:noProof/>
         </w:rPr>
-        <w:t>7</w:t>
+        <w:t>8</w:t>
       </w:r>
       <w:r>
         <w:fldChar w:fldCharType="end"/>
@@ -3061,7 +3245,10 @@
     </w:p>
     <w:p>
       <w:r>
-        <w:t>Ici nous avons tout</w:t>
+        <w:t>Sur la figure 8,</w:t>
+      </w:r>
+      <w:r>
+        <w:t xml:space="preserve"> nous avons tout</w:t>
       </w:r>
       <w:r>
         <w:t>es</w:t>
@@ -3088,52 +3275,76 @@
         <w:t xml:space="preserve">retourner sur la page qui liste </w:t>
       </w:r>
       <w:r>
+        <w:t>vos</w:t>
+      </w:r>
+      <w:r>
+        <w:t xml:space="preserve"> compte</w:t>
+      </w:r>
+      <w:r>
+        <w:t>s</w:t>
+      </w:r>
+      <w:r>
+        <w:t xml:space="preserve"> bancaire</w:t>
+      </w:r>
+      <w:r>
+        <w:t>s</w:t>
+      </w:r>
+      <w:r>
+        <w:t xml:space="preserve"> via la flèche. </w:t>
+      </w:r>
+      <w:r>
+        <w:t>V</w:t>
+      </w:r>
+      <w:r>
+        <w:t>ous</w:t>
+      </w:r>
+      <w:r>
+        <w:t xml:space="preserve"> </w:t>
+      </w:r>
+      <w:r>
+        <w:t xml:space="preserve">pouvez également </w:t>
+      </w:r>
+      <w:r>
+        <w:t xml:space="preserve">éditer </w:t>
+      </w:r>
+      <w:r>
         <w:t>votre</w:t>
       </w:r>
       <w:r>
-        <w:t xml:space="preserve"> compte bancaire via la flèche. </w:t>
-      </w:r>
-      <w:r>
-        <w:t>V</w:t>
-      </w:r>
-      <w:r>
-        <w:t>ous</w:t>
+        <w:t xml:space="preserve"> compte bancaire via le bouton vert</w:t>
+      </w:r>
+      <w:r>
+        <w:t xml:space="preserve"> (</w:t>
+      </w:r>
+      <w:r>
+        <w:t>icône de</w:t>
+      </w:r>
+      <w:r>
+        <w:t xml:space="preserve"> crayon) et </w:t>
+      </w:r>
+      <w:r>
+        <w:t xml:space="preserve">le </w:t>
+      </w:r>
+      <w:r>
+        <w:t>supprimer via le b</w:t>
+      </w:r>
+      <w:r>
+        <w:t>outon rouge (</w:t>
+      </w:r>
+      <w:r>
+        <w:t>icône</w:t>
+      </w:r>
+      <w:r>
+        <w:t xml:space="preserve"> de poubelle).</w:t>
       </w:r>
       <w:r>
         <w:t xml:space="preserve"> </w:t>
       </w:r>
       <w:r>
-        <w:t xml:space="preserve">pouvez également </w:t>
-      </w:r>
-      <w:r>
-        <w:t xml:space="preserve">éditer </w:t>
-      </w:r>
-      <w:r>
-        <w:t>votre</w:t>
-      </w:r>
-      <w:r>
-        <w:t xml:space="preserve"> compte bancaire via le bouton vert</w:t>
-      </w:r>
-      <w:r>
-        <w:t xml:space="preserve"> (</w:t>
-      </w:r>
-      <w:r>
-        <w:t xml:space="preserve">en forme de crayon) et </w:t>
-      </w:r>
-      <w:r>
-        <w:t xml:space="preserve">le </w:t>
-      </w:r>
-      <w:r>
-        <w:t>supprimer via le b</w:t>
-      </w:r>
-      <w:r>
-        <w:t>outon rouge (</w:t>
-      </w:r>
-      <w:r>
-        <w:t>en forme de poubelle).</w:t>
-      </w:r>
-      <w:r>
-        <w:t xml:space="preserve"> Ici le graphique nous montre l’évolution du solde de </w:t>
+        <w:t>Dans cette vue,</w:t>
+      </w:r>
+      <w:r>
+        <w:t xml:space="preserve"> le graphique nous montre l’évolution du solde de </w:t>
       </w:r>
       <w:r>
         <w:t>votre</w:t>
@@ -3150,14 +3361,21 @@
         <w:keepNext/>
         <w:jc w:val="center"/>
       </w:pPr>
+      <w:r>
+        <w:rPr>
+          <w:noProof/>
+        </w:rPr>
+        <w:lastRenderedPageBreak/>
+        <w:t xml:space="preserve"> </w:t>
+      </w:r>
       <w:r>
         <w:rPr>
           <w:noProof/>
         </w:rPr>
         <w:drawing>
           <wp:inline distT="0" distB="0" distL="0" distR="0">
-            <wp:extent cx="4424611" cy="2880000"/>
-            <wp:effectExtent l="0" t="0" r="0" b="0"/>
+            <wp:extent cx="4678642" cy="3045350"/>
+            <wp:effectExtent l="0" t="0" r="8255" b="3175"/>
             <wp:docPr id="10" name="Image 10"/>
             <wp:cNvGraphicFramePr>
               <a:graphicFrameLocks xmlns:a="http://schemas.openxmlformats.org/drawingml/2006/main" noChangeAspect="1"/>
@@ -3187,7 +3405,7 @@
                   <pic:spPr bwMode="auto">
                     <a:xfrm>
                       <a:off x="0" y="0"/>
-                      <a:ext cx="4424611" cy="2880000"/>
+                      <a:ext cx="4731163" cy="3079536"/>
                     </a:xfrm>
                     <a:prstGeom prst="rect">
                       <a:avLst/>
@@ -3206,7 +3424,7 @@
     </w:p>
     <w:p>
       <w:pPr>
-        <w:pStyle w:val="Lgende"/>
+        <w:pStyle w:val="Caption"/>
         <w:jc w:val="center"/>
       </w:pPr>
       <w:bookmarkStart w:id="15" w:name="_Toc514458395"/>
@@ -3226,7 +3444,7 @@
         <w:rPr>
           <w:noProof/>
         </w:rPr>
-        <w:t>8</w:t>
+        <w:t>9</w:t>
       </w:r>
       <w:r>
         <w:fldChar w:fldCharType="end"/>
@@ -3241,10 +3459,19 @@
     </w:p>
     <w:p>
       <w:r>
-        <w:t>Pour l’édition d’un</w:t>
-      </w:r>
-      <w:r>
-        <w:t xml:space="preserve"> compte bancaire il n’est pas possible de </w:t>
+        <w:t>Comme dit précédemment, lors de</w:t>
+      </w:r>
+      <w:r>
+        <w:t xml:space="preserve"> l’édition d’un</w:t>
+      </w:r>
+      <w:r>
+        <w:t xml:space="preserve"> compte bancaire il est </w:t>
+      </w:r>
+      <w:r>
+        <w:t>im</w:t>
+      </w:r>
+      <w:r>
+        <w:t xml:space="preserve">possible de </w:t>
       </w:r>
       <w:r>
         <w:t>modifier</w:t>
@@ -3253,10 +3480,51 @@
         <w:t xml:space="preserve"> le solde du compte. </w:t>
       </w:r>
       <w:r>
-        <w:t>Dans le cas où vous avez saisis des informations erronées, il vous faudra supprimer le compte et le recréer</w:t>
-      </w:r>
-      <w:r>
-        <w:t xml:space="preserve">. </w:t>
+        <w:t>Dans le cas où vous a</w:t>
+      </w:r>
+      <w:r>
+        <w:t>uriez</w:t>
+      </w:r>
+      <w:r>
+        <w:t xml:space="preserve"> saisis des informations erronées, il vous faudra supprimer le compte et le recréer</w:t>
+      </w:r>
+      <w:r>
+        <w:t>.</w:t>
+      </w:r>
+    </w:p>
+    <w:p>
+      <w:r>
+        <w:t xml:space="preserve">Attention tout de même. La suppression d’un compte ne le supprime pas réellement de la base de données mais le met en invisible. De cette manière, si vous avez des transactions liées à ce compte, elles ne seront pas supprimées et vous </w:t>
+      </w:r>
+      <w:r>
+        <w:t xml:space="preserve">pourrez encore </w:t>
+      </w:r>
+      <w:r>
+        <w:t>les v</w:t>
+      </w:r>
+      <w:r>
+        <w:t>oir</w:t>
+      </w:r>
+      <w:r>
+        <w:t xml:space="preserve"> dans les budgets, </w:t>
+      </w:r>
+      <w:r>
+        <w:t>dont</w:t>
+      </w:r>
+      <w:r>
+        <w:t xml:space="preserve"> nous </w:t>
+      </w:r>
+      <w:r>
+        <w:t>parlerons</w:t>
+      </w:r>
+      <w:r>
+        <w:t xml:space="preserve"> plus tard.</w:t>
+      </w:r>
+      <w:r>
+        <w:t xml:space="preserve"> </w:t>
+      </w:r>
+      <w:r>
+        <w:t>Malheureusement, ces transactions ne seront plus modifiables ni visibles dans l’onglets des transactions.</w:t>
       </w:r>
     </w:p>
     <w:p>
@@ -3267,11 +3535,10 @@
         <w:rPr>
           <w:noProof/>
         </w:rPr>
-        <w:lastRenderedPageBreak/>
         <w:drawing>
           <wp:inline distT="0" distB="0" distL="0" distR="0" wp14:anchorId="429120A2" wp14:editId="503F55B1">
-            <wp:extent cx="4426994" cy="2880000"/>
-            <wp:effectExtent l="0" t="0" r="0" b="0"/>
+            <wp:extent cx="3299557" cy="1447138"/>
+            <wp:effectExtent l="0" t="0" r="0" b="1270"/>
             <wp:docPr id="11" name="Image 11"/>
             <wp:cNvGraphicFramePr>
               <a:graphicFrameLocks xmlns:a="http://schemas.openxmlformats.org/drawingml/2006/main" noChangeAspect="1"/>
@@ -3283,20 +3550,27 @@
                     <pic:cNvPr id="1" name=""/>
                     <pic:cNvPicPr/>
                   </pic:nvPicPr>
-                  <pic:blipFill>
+                  <pic:blipFill rotWithShape="1">
                     <a:blip r:embed="rId18"/>
-                    <a:stretch>
-                      <a:fillRect/>
-                    </a:stretch>
+                    <a:srcRect l="22697" t="35782" r="21852" b="26834"/>
+                    <a:stretch/>
                   </pic:blipFill>
-                  <pic:spPr>
+                  <pic:spPr bwMode="auto">
                     <a:xfrm>
                       <a:off x="0" y="0"/>
-                      <a:ext cx="4426994" cy="2880000"/>
+                      <a:ext cx="3325627" cy="1458572"/>
                     </a:xfrm>
                     <a:prstGeom prst="rect">
                       <a:avLst/>
                     </a:prstGeom>
+                    <a:ln>
+                      <a:noFill/>
+                    </a:ln>
+                    <a:extLst>
+                      <a:ext uri="{53640926-AAD7-44D8-BBD7-CCE9431645EC}">
+                        <a14:shadowObscured xmlns:a14="http://schemas.microsoft.com/office/drawing/2010/main"/>
+                      </a:ext>
+                    </a:extLst>
                   </pic:spPr>
                 </pic:pic>
               </a:graphicData>
@@ -3307,7 +3581,7 @@
     </w:p>
     <w:p>
       <w:pPr>
-        <w:pStyle w:val="Lgende"/>
+        <w:pStyle w:val="Caption"/>
         <w:jc w:val="center"/>
       </w:pPr>
       <w:bookmarkStart w:id="16" w:name="_Toc514458396"/>
@@ -3327,7 +3601,7 @@
         <w:rPr>
           <w:noProof/>
         </w:rPr>
-        <w:t>9</w:t>
+        <w:t>10</w:t>
       </w:r>
       <w:r>
         <w:fldChar w:fldCharType="end"/>
@@ -3342,17 +3616,42 @@
     </w:p>
     <w:p>
       <w:pPr>
-        <w:pStyle w:val="Titre2"/>
+        <w:spacing w:before="0" w:after="0" w:line="240" w:lineRule="auto"/>
+        <w:jc w:val="left"/>
+        <w:rPr>
+          <w:rFonts w:eastAsiaTheme="majorEastAsia" w:cstheme="majorBidi"/>
+          <w:color w:val="538135" w:themeColor="accent6" w:themeShade="BF"/>
+          <w:sz w:val="26"/>
+          <w:szCs w:val="26"/>
+        </w:rPr>
       </w:pPr>
       <w:bookmarkStart w:id="17" w:name="_Toc514457033"/>
       <w:r>
+        <w:br w:type="page"/>
+      </w:r>
+    </w:p>
+    <w:p>
+      <w:pPr>
+        <w:pStyle w:val="Heading2"/>
+      </w:pPr>
+      <w:r>
+        <w:lastRenderedPageBreak/>
         <w:t>Catégorie</w:t>
       </w:r>
       <w:bookmarkEnd w:id="17"/>
-    </w:p>
-    <w:p>
-      <w:r>
-        <w:t xml:space="preserve">Sur cette fenêtre vous pouvez voir toutes les catégories crées. Par défaut vous </w:t>
+      <w:r>
+        <w:t>s</w:t>
+      </w:r>
+    </w:p>
+    <w:p>
+      <w:r>
+        <w:t>Sur cette fenêtre vous pouvez voir toutes les catégories crées. Par défaut</w:t>
+      </w:r>
+      <w:r>
+        <w:t>,</w:t>
+      </w:r>
+      <w:r>
+        <w:t xml:space="preserve"> vous </w:t>
       </w:r>
       <w:r>
         <w:t>en possédez</w:t>
@@ -3367,10 +3666,22 @@
         <w:t xml:space="preserve"> « non-catégorisé »</w:t>
       </w:r>
       <w:r>
-        <w:t xml:space="preserve"> que vous ne pouvez pas supprimer (vous pouvez cependant choisir une couleur qui vous sied)</w:t>
-      </w:r>
-      <w:r>
-        <w:t xml:space="preserve">. Les catégories servent à mieux organiser nos transactions. Vous pouvez </w:t>
+        <w:t xml:space="preserve"> que vous ne pouvez pas supprimer</w:t>
+      </w:r>
+      <w:r>
+        <w:t xml:space="preserve"> ni renommer</w:t>
+      </w:r>
+      <w:r>
+        <w:t xml:space="preserve"> (vous pouvez cependant choisir une couleur qui vous sied)</w:t>
+      </w:r>
+      <w:r>
+        <w:t xml:space="preserve">. Les catégories servent à mieux organiser </w:t>
+      </w:r>
+      <w:r>
+        <w:t>les</w:t>
+      </w:r>
+      <w:r>
+        <w:t xml:space="preserve"> transactions. Vous pouvez </w:t>
       </w:r>
       <w:r>
         <w:t>e</w:t>
@@ -3382,19 +3693,28 @@
         <w:t xml:space="preserve"> d'autres</w:t>
       </w:r>
       <w:r>
-        <w:t xml:space="preserve"> via le bouton vert (+) qui ouvrira le formulaire. Vous pouvez aussi cliquer sur une catégorie afin d’éditer et</w:t>
+        <w:t xml:space="preserve"> via le bouton vert (+) qui ouvrira le formulaire. Vous pouvez aussi cliquer sur une catégorie afin d</w:t>
+      </w:r>
+      <w:r>
+        <w:t>e l</w:t>
+      </w:r>
+      <w:r>
+        <w:t>’éditer et</w:t>
       </w:r>
       <w:r>
         <w:t>/ou</w:t>
       </w:r>
       <w:r>
-        <w:t xml:space="preserve"> supprimer </w:t>
-      </w:r>
-      <w:r>
-        <w:t>votre</w:t>
-      </w:r>
-      <w:r>
-        <w:t xml:space="preserve"> catégorie.</w:t>
+        <w:t xml:space="preserve"> </w:t>
+      </w:r>
+      <w:r>
+        <w:t xml:space="preserve">de la </w:t>
+      </w:r>
+      <w:r>
+        <w:t>supprimer.</w:t>
+      </w:r>
+      <w:r>
+        <w:t xml:space="preserve"> Lors de la suppression d’une catégorie, toutes les transactions de cette catégorie se verront attribuer la catégorie par défaut.</w:t>
       </w:r>
     </w:p>
     <w:p>
@@ -3407,8 +3727,8 @@
         </w:rPr>
         <w:drawing>
           <wp:inline distT="0" distB="0" distL="0" distR="0">
-            <wp:extent cx="4431072" cy="2880000"/>
-            <wp:effectExtent l="0" t="0" r="7620" b="0"/>
+            <wp:extent cx="4059141" cy="2638261"/>
+            <wp:effectExtent l="0" t="0" r="0" b="0"/>
             <wp:docPr id="13" name="Image 13"/>
             <wp:cNvGraphicFramePr>
               <a:graphicFrameLocks xmlns:a="http://schemas.openxmlformats.org/drawingml/2006/main" noChangeAspect="1"/>
@@ -3438,7 +3758,7 @@
                   <pic:spPr bwMode="auto">
                     <a:xfrm>
                       <a:off x="0" y="0"/>
-                      <a:ext cx="4431072" cy="2880000"/>
+                      <a:ext cx="4073211" cy="2647406"/>
                     </a:xfrm>
                     <a:prstGeom prst="rect">
                       <a:avLst/>
@@ -3457,7 +3777,7 @@
     </w:p>
     <w:p>
       <w:pPr>
-        <w:pStyle w:val="Lgende"/>
+        <w:pStyle w:val="Caption"/>
         <w:jc w:val="center"/>
       </w:pPr>
       <w:bookmarkStart w:id="18" w:name="_Toc514458397"/>
@@ -3477,7 +3797,7 @@
         <w:rPr>
           <w:noProof/>
         </w:rPr>
-        <w:t>10</w:t>
+        <w:t>11</w:t>
       </w:r>
       <w:r>
         <w:fldChar w:fldCharType="end"/>
@@ -3498,13 +3818,19 @@
         <w:t>le</w:t>
       </w:r>
       <w:r>
-        <w:t xml:space="preserve"> formulaire d’un</w:t>
-      </w:r>
-      <w:r>
-        <w:t>e</w:t>
-      </w:r>
-      <w:r>
-        <w:t xml:space="preserve"> catégorie il </w:t>
+        <w:t xml:space="preserve"> formulaire </w:t>
+      </w:r>
+      <w:r>
+        <w:t>de création d’une</w:t>
+      </w:r>
+      <w:r>
+        <w:t xml:space="preserve"> catégorie</w:t>
+      </w:r>
+      <w:r>
+        <w:t>,</w:t>
+      </w:r>
+      <w:r>
+        <w:t xml:space="preserve"> il </w:t>
       </w:r>
       <w:r>
         <w:t xml:space="preserve">vous </w:t>
@@ -3519,7 +3845,13 @@
         <w:t>otre catégorie</w:t>
       </w:r>
       <w:r>
-        <w:t>. Ces informations peuvent être éditées par la suite.</w:t>
+        <w:t xml:space="preserve">. Ces informations </w:t>
+      </w:r>
+      <w:r>
+        <w:t>pourront</w:t>
+      </w:r>
+      <w:r>
+        <w:t xml:space="preserve"> être éditées par la suite.</w:t>
       </w:r>
     </w:p>
     <w:p>
@@ -3531,11 +3863,10 @@
         <w:rPr>
           <w:noProof/>
         </w:rPr>
-        <w:lastRenderedPageBreak/>
         <w:drawing>
           <wp:inline distT="0" distB="0" distL="0" distR="0" wp14:anchorId="3514FDE4" wp14:editId="21D33747">
-            <wp:extent cx="4426994" cy="2880000"/>
-            <wp:effectExtent l="0" t="0" r="0" b="0"/>
+            <wp:extent cx="3211586" cy="815009"/>
+            <wp:effectExtent l="0" t="0" r="8255" b="4445"/>
             <wp:docPr id="15" name="Image 15"/>
             <wp:cNvGraphicFramePr>
               <a:graphicFrameLocks xmlns:a="http://schemas.openxmlformats.org/drawingml/2006/main" noChangeAspect="1"/>
@@ -3547,20 +3878,27 @@
                     <pic:cNvPr id="1" name=""/>
                     <pic:cNvPicPr/>
                   </pic:nvPicPr>
-                  <pic:blipFill>
+                  <pic:blipFill rotWithShape="1">
                     <a:blip r:embed="rId20"/>
-                    <a:stretch>
-                      <a:fillRect/>
-                    </a:stretch>
+                    <a:srcRect l="23924" t="44737" r="24063" b="34973"/>
+                    <a:stretch/>
                   </pic:blipFill>
-                  <pic:spPr>
+                  <pic:spPr bwMode="auto">
                     <a:xfrm>
                       <a:off x="0" y="0"/>
-                      <a:ext cx="4426994" cy="2880000"/>
+                      <a:ext cx="3241348" cy="822562"/>
                     </a:xfrm>
                     <a:prstGeom prst="rect">
                       <a:avLst/>
                     </a:prstGeom>
+                    <a:ln>
+                      <a:noFill/>
+                    </a:ln>
+                    <a:extLst>
+                      <a:ext uri="{53640926-AAD7-44D8-BBD7-CCE9431645EC}">
+                        <a14:shadowObscured xmlns:a14="http://schemas.microsoft.com/office/drawing/2010/main"/>
+                      </a:ext>
+                    </a:extLst>
                   </pic:spPr>
                 </pic:pic>
               </a:graphicData>
@@ -3571,7 +3909,7 @@
     </w:p>
     <w:p>
       <w:pPr>
-        <w:pStyle w:val="Lgende"/>
+        <w:pStyle w:val="Caption"/>
         <w:jc w:val="center"/>
       </w:pPr>
       <w:bookmarkStart w:id="19" w:name="_Toc514458398"/>
@@ -3591,7 +3929,7 @@
         <w:rPr>
           <w:noProof/>
         </w:rPr>
-        <w:t>11</w:t>
+        <w:t>12</w:t>
       </w:r>
       <w:r>
         <w:fldChar w:fldCharType="end"/>
@@ -3600,14 +3938,15 @@
         <w:t xml:space="preserve"> -</w:t>
       </w:r>
       <w:r>
-        <w:t xml:space="preserve"> Fenêtre de création </w:t>
-      </w:r>
-      <w:proofErr w:type="gramStart"/>
-      <w:r>
-        <w:t>d'un catégorie</w:t>
+        <w:t xml:space="preserve"> Fenêtre de création d'un</w:t>
+      </w:r>
+      <w:r>
+        <w:t>e</w:t>
+      </w:r>
+      <w:r>
+        <w:t xml:space="preserve"> catégorie</w:t>
       </w:r>
       <w:bookmarkEnd w:id="19"/>
-      <w:proofErr w:type="gramEnd"/>
     </w:p>
     <w:p>
       <w:r>
@@ -3625,8 +3964,8 @@
         </w:rPr>
         <w:drawing>
           <wp:inline distT="0" distB="0" distL="0" distR="0">
-            <wp:extent cx="4431072" cy="2880000"/>
-            <wp:effectExtent l="0" t="0" r="7620" b="0"/>
+            <wp:extent cx="3197586" cy="834887"/>
+            <wp:effectExtent l="0" t="0" r="3175" b="3810"/>
             <wp:docPr id="16" name="Image 16"/>
             <wp:cNvGraphicFramePr>
               <a:graphicFrameLocks xmlns:a="http://schemas.openxmlformats.org/drawingml/2006/main" noChangeAspect="1"/>
@@ -3640,7 +3979,7 @@
                       <a:picLocks noChangeAspect="1" noChangeArrowheads="1"/>
                     </pic:cNvPicPr>
                   </pic:nvPicPr>
-                  <pic:blipFill>
+                  <pic:blipFill rotWithShape="1">
                     <a:blip r:embed="rId21">
                       <a:extLst>
                         <a:ext uri="{28A0092B-C50C-407E-A947-70E740481C1C}">
@@ -3648,15 +3987,13 @@
                         </a:ext>
                       </a:extLst>
                     </a:blip>
-                    <a:srcRect/>
-                    <a:stretch>
-                      <a:fillRect/>
-                    </a:stretch>
+                    <a:srcRect l="24013" t="44460" r="23901" b="34616"/>
+                    <a:stretch/>
                   </pic:blipFill>
                   <pic:spPr bwMode="auto">
                     <a:xfrm>
                       <a:off x="0" y="0"/>
-                      <a:ext cx="4431072" cy="2880000"/>
+                      <a:ext cx="3348871" cy="874388"/>
                     </a:xfrm>
                     <a:prstGeom prst="rect">
                       <a:avLst/>
@@ -3665,6 +4002,11 @@
                     <a:ln>
                       <a:noFill/>
                     </a:ln>
+                    <a:extLst>
+                      <a:ext uri="{53640926-AAD7-44D8-BBD7-CCE9431645EC}">
+                        <a14:shadowObscured xmlns:a14="http://schemas.microsoft.com/office/drawing/2010/main"/>
+                      </a:ext>
+                    </a:extLst>
                   </pic:spPr>
                 </pic:pic>
               </a:graphicData>
@@ -3675,7 +4017,7 @@
     </w:p>
     <w:p>
       <w:pPr>
-        <w:pStyle w:val="Lgende"/>
+        <w:pStyle w:val="Caption"/>
         <w:jc w:val="center"/>
       </w:pPr>
       <w:bookmarkStart w:id="20" w:name="_Toc514458399"/>
@@ -3695,7 +4037,7 @@
         <w:rPr>
           <w:noProof/>
         </w:rPr>
-        <w:t>12</w:t>
+        <w:t>13</w:t>
       </w:r>
       <w:r>
         <w:fldChar w:fldCharType="end"/>
@@ -3722,13 +4064,32 @@
     </w:p>
     <w:p>
       <w:pPr>
-        <w:pStyle w:val="Titre2"/>
+        <w:spacing w:before="0" w:after="0" w:line="240" w:lineRule="auto"/>
+        <w:jc w:val="left"/>
+        <w:rPr>
+          <w:rFonts w:eastAsiaTheme="majorEastAsia" w:cstheme="majorBidi"/>
+          <w:color w:val="538135" w:themeColor="accent6" w:themeShade="BF"/>
+          <w:sz w:val="26"/>
+          <w:szCs w:val="26"/>
+        </w:rPr>
       </w:pPr>
       <w:bookmarkStart w:id="21" w:name="_Toc514457034"/>
       <w:r>
+        <w:br w:type="page"/>
+      </w:r>
+    </w:p>
+    <w:p>
+      <w:pPr>
+        <w:pStyle w:val="Heading2"/>
+      </w:pPr>
+      <w:r>
+        <w:lastRenderedPageBreak/>
         <w:t>Transaction</w:t>
       </w:r>
       <w:bookmarkEnd w:id="21"/>
+      <w:r>
+        <w:t>s</w:t>
+      </w:r>
     </w:p>
     <w:p>
       <w:r>
@@ -3747,7 +4108,13 @@
         <w:t>e</w:t>
       </w:r>
       <w:r>
-        <w:t xml:space="preserve">. Ensuite vous pouvez choisir </w:t>
+        <w:t>. Ensuite</w:t>
+      </w:r>
+      <w:r>
+        <w:t>,</w:t>
+      </w:r>
+      <w:r>
+        <w:t xml:space="preserve"> vous pouvez choisir </w:t>
       </w:r>
       <w:r>
         <w:t>une</w:t>
@@ -3756,111 +4123,105 @@
         <w:t xml:space="preserve"> période </w:t>
       </w:r>
       <w:r>
-        <w:t>à prendre en compte (</w:t>
-      </w:r>
-      <w:r>
-        <w:t>soit mensuel</w:t>
+        <w:t>à prendre en compte</w:t>
+      </w:r>
+      <w:r>
+        <w:t xml:space="preserve">, </w:t>
+      </w:r>
+      <w:r>
+        <w:t>mensuel</w:t>
+      </w:r>
+      <w:r>
+        <w:t>le ou</w:t>
+      </w:r>
+      <w:r>
+        <w:t xml:space="preserve"> annuel</w:t>
+      </w:r>
+      <w:r>
+        <w:t>le,</w:t>
+      </w:r>
+      <w:r>
+        <w:t xml:space="preserve"> </w:t>
+      </w:r>
+      <w:r>
+        <w:t>puis</w:t>
+      </w:r>
+      <w:r>
+        <w:t xml:space="preserve"> </w:t>
+      </w:r>
+      <w:r>
+        <w:t>un</w:t>
+      </w:r>
+      <w:r>
+        <w:t xml:space="preserve"> mois (janvier à décembre) ou</w:t>
+      </w:r>
+      <w:r>
+        <w:t xml:space="preserve"> respectivement</w:t>
+      </w:r>
+      <w:r>
+        <w:t xml:space="preserve"> </w:t>
+      </w:r>
+      <w:r>
+        <w:t xml:space="preserve">une </w:t>
+      </w:r>
+      <w:r>
+        <w:t xml:space="preserve">année </w:t>
+      </w:r>
+      <w:r>
+        <w:t xml:space="preserve">selon ce que vous avez </w:t>
+      </w:r>
+      <w:r>
+        <w:t>sélectionné</w:t>
+      </w:r>
+      <w:r>
+        <w:t xml:space="preserve"> dans la seconde liste</w:t>
+      </w:r>
+      <w:r>
+        <w:t>.</w:t>
+      </w:r>
+      <w:r>
+        <w:t xml:space="preserve"> </w:t>
+      </w:r>
+    </w:p>
+    <w:p>
+      <w:r>
+        <w:t xml:space="preserve">Cela </w:t>
+      </w:r>
+      <w:r>
+        <w:t>va filtrer les transactions que vous avez précédemment saisi</w:t>
+      </w:r>
+      <w:r>
+        <w:t>es</w:t>
+      </w:r>
+      <w:r>
+        <w:t xml:space="preserve"> selon les critères sélectionnés.</w:t>
+      </w:r>
+      <w:r>
+        <w:t xml:space="preserve"> Si vous voulez ajouter une dépense ou une transaction</w:t>
       </w:r>
       <w:r>
         <w:t>,</w:t>
       </w:r>
       <w:r>
-        <w:t xml:space="preserve"> </w:t>
-      </w:r>
-      <w:r>
-        <w:t>soit</w:t>
-      </w:r>
-      <w:r>
-        <w:t xml:space="preserve"> annuel</w:t>
-      </w:r>
-      <w:r>
-        <w:t>)</w:t>
-      </w:r>
-      <w:r>
-        <w:t xml:space="preserve"> dans la </w:t>
-      </w:r>
-      <w:r>
-        <w:t>2</w:t>
-      </w:r>
-      <w:r>
-        <w:rPr>
-          <w:vertAlign w:val="superscript"/>
-        </w:rPr>
-        <w:t>ème</w:t>
-      </w:r>
-      <w:r>
-        <w:t xml:space="preserve"> </w:t>
-      </w:r>
-      <w:r>
-        <w:t>liste</w:t>
-      </w:r>
-      <w:r>
-        <w:t xml:space="preserve">, </w:t>
-      </w:r>
-      <w:r>
-        <w:t xml:space="preserve">et </w:t>
-      </w:r>
-      <w:r>
-        <w:t xml:space="preserve">finalement </w:t>
-      </w:r>
-      <w:r>
-        <w:t xml:space="preserve">dans la </w:t>
-      </w:r>
-      <w:r>
-        <w:t>3</w:t>
-      </w:r>
-      <w:r>
-        <w:rPr>
-          <w:vertAlign w:val="superscript"/>
-        </w:rPr>
-        <w:t>ème</w:t>
-      </w:r>
-      <w:r>
-        <w:t xml:space="preserve"> liste vous pouvez choisir le mois (janvier à décembre) ou l’année </w:t>
-      </w:r>
-      <w:r>
-        <w:t>selon ce que vous avez choisi dans la seconde liste</w:t>
-      </w:r>
-      <w:r>
-        <w:t>.</w:t>
-      </w:r>
-      <w:r>
-        <w:t xml:space="preserve"> </w:t>
-      </w:r>
-    </w:p>
-    <w:p>
-      <w:r>
-        <w:t xml:space="preserve">Cela </w:t>
-      </w:r>
-      <w:r>
-        <w:t>va filtrer les transactions que vous avez précédemment saisi</w:t>
-      </w:r>
-      <w:r>
-        <w:t>es</w:t>
-      </w:r>
-      <w:r>
-        <w:t xml:space="preserve"> selon les critères sélectionnés.</w:t>
-      </w:r>
-      <w:r>
-        <w:t xml:space="preserve"> Si vous voulez ajouter une dépense ou une transaction il suffi</w:t>
+        <w:t xml:space="preserve"> il suffi</w:t>
       </w:r>
       <w:r>
         <w:t>t</w:t>
       </w:r>
       <w:r>
-        <w:t xml:space="preserve"> de cliquer sur le bouton (+) qui lui</w:t>
-      </w:r>
-      <w:r>
-        <w:t>,</w:t>
-      </w:r>
-      <w:r>
-        <w:t xml:space="preserve"> </w:t>
+        <w:t xml:space="preserve"> de cliquer sur le bouton (+) qui </w:t>
       </w:r>
       <w:r>
         <w:t xml:space="preserve">affichera </w:t>
       </w:r>
       <w:r>
-        <w:t>deux boutons</w:t>
+        <w:t>deux</w:t>
+      </w:r>
+      <w:r>
+        <w:t xml:space="preserve"> autres</w:t>
+      </w:r>
+      <w:r>
+        <w:t xml:space="preserve"> boutons</w:t>
       </w:r>
       <w:r>
         <w:t>, un vert (le bouton R) qui vous permettra de créer un</w:t>
@@ -3878,7 +4239,13 @@
         <w:t>evenu</w:t>
       </w:r>
       <w:r>
-        <w:t xml:space="preserve"> et le bouton rouge (le bouton D) qui vous permettra de créer une </w:t>
+        <w:t xml:space="preserve"> et </w:t>
+      </w:r>
+      <w:r>
+        <w:t>un</w:t>
+      </w:r>
+      <w:r>
+        <w:t xml:space="preserve"> rouge (le bouton D) qui vous permettra de créer une </w:t>
       </w:r>
       <w:r>
         <w:rPr>
@@ -3902,7 +4269,6 @@
         <w:rPr>
           <w:noProof/>
         </w:rPr>
-        <w:lastRenderedPageBreak/>
         <w:drawing>
           <wp:inline distT="0" distB="0" distL="0" distR="0" wp14:anchorId="249AF5B4" wp14:editId="7BF596A1">
             <wp:extent cx="4426994" cy="2880000"/>
@@ -3942,7 +4308,7 @@
     </w:p>
     <w:p>
       <w:pPr>
-        <w:pStyle w:val="Lgende"/>
+        <w:pStyle w:val="Caption"/>
         <w:jc w:val="center"/>
       </w:pPr>
       <w:bookmarkStart w:id="22" w:name="_Toc514458400"/>
@@ -3962,7 +4328,7 @@
         <w:rPr>
           <w:noProof/>
         </w:rPr>
-        <w:t>13</w:t>
+        <w:t>14</w:t>
       </w:r>
       <w:r>
         <w:fldChar w:fldCharType="end"/>
@@ -3977,7 +4343,13 @@
     </w:p>
     <w:p>
       <w:r>
-        <w:t xml:space="preserve">Pour la création d’une transaction vous devez nous </w:t>
+        <w:t>Pour la création d’une transaction</w:t>
+      </w:r>
+      <w:r>
+        <w:t>,</w:t>
+      </w:r>
+      <w:r>
+        <w:t xml:space="preserve"> vous devez </w:t>
       </w:r>
       <w:r>
         <w:t>fournir</w:t>
@@ -4004,7 +4376,10 @@
         <w:t xml:space="preserve"> à cette transaction, la date </w:t>
       </w:r>
       <w:r>
-        <w:t>où la transaction a eu lieu</w:t>
+        <w:t>à laquelle</w:t>
+      </w:r>
+      <w:r>
+        <w:t xml:space="preserve"> la transaction a eu lieu</w:t>
       </w:r>
       <w:r>
         <w:t xml:space="preserve"> et </w:t>
@@ -4037,7 +4412,13 @@
         <w:t xml:space="preserve"> (que nous allons voir plus tard)</w:t>
       </w:r>
       <w:r>
-        <w:t>. Si c’est le cas vous pourrez choisir dans la liste un de</w:t>
+        <w:t>. Si c’est le cas</w:t>
+      </w:r>
+      <w:r>
+        <w:t>,</w:t>
+      </w:r>
+      <w:r>
+        <w:t xml:space="preserve"> vous pourrez choisir dans la liste un de</w:t>
       </w:r>
       <w:r>
         <w:t>s</w:t>
@@ -4058,7 +4439,18 @@
         <w:t xml:space="preserve"> </w:t>
       </w:r>
       <w:r>
-        <w:t>auxquels vous participez.</w:t>
+        <w:t>auxquels vous partic</w:t>
+      </w:r>
+      <w:r>
+        <w:t>i</w:t>
+      </w:r>
+      <w:r>
+        <w:t>pez.</w:t>
+      </w:r>
+    </w:p>
+    <w:p>
+      <w:r>
+        <w:t>En mode hors ligne, les budgets partagés seront grisés.</w:t>
       </w:r>
     </w:p>
     <w:p>
@@ -4072,8 +4464,8 @@
         </w:rPr>
         <w:drawing>
           <wp:inline distT="0" distB="0" distL="0" distR="0" wp14:anchorId="2F9F6A3D" wp14:editId="458FAE8D">
-            <wp:extent cx="4426994" cy="2880000"/>
-            <wp:effectExtent l="0" t="0" r="0" b="0"/>
+            <wp:extent cx="2992719" cy="1427259"/>
+            <wp:effectExtent l="0" t="0" r="0" b="1905"/>
             <wp:docPr id="14" name="Image 14"/>
             <wp:cNvGraphicFramePr>
               <a:graphicFrameLocks xmlns:a="http://schemas.openxmlformats.org/drawingml/2006/main" noChangeAspect="1"/>
@@ -4085,20 +4477,27 @@
                     <pic:cNvPr id="1" name=""/>
                     <pic:cNvPicPr/>
                   </pic:nvPicPr>
-                  <pic:blipFill>
+                  <pic:blipFill rotWithShape="1">
                     <a:blip r:embed="rId23"/>
-                    <a:stretch>
-                      <a:fillRect/>
-                    </a:stretch>
+                    <a:srcRect l="22809" t="34649" r="22761" b="25449"/>
+                    <a:stretch/>
                   </pic:blipFill>
-                  <pic:spPr>
+                  <pic:spPr bwMode="auto">
                     <a:xfrm>
                       <a:off x="0" y="0"/>
-                      <a:ext cx="4426994" cy="2880000"/>
+                      <a:ext cx="3008001" cy="1434547"/>
                     </a:xfrm>
                     <a:prstGeom prst="rect">
                       <a:avLst/>
                     </a:prstGeom>
+                    <a:ln>
+                      <a:noFill/>
+                    </a:ln>
+                    <a:extLst>
+                      <a:ext uri="{53640926-AAD7-44D8-BBD7-CCE9431645EC}">
+                        <a14:shadowObscured xmlns:a14="http://schemas.microsoft.com/office/drawing/2010/main"/>
+                      </a:ext>
+                    </a:extLst>
                   </pic:spPr>
                 </pic:pic>
               </a:graphicData>
@@ -4109,7 +4508,7 @@
     </w:p>
     <w:p>
       <w:pPr>
-        <w:pStyle w:val="Lgende"/>
+        <w:pStyle w:val="Caption"/>
         <w:jc w:val="center"/>
       </w:pPr>
       <w:bookmarkStart w:id="23" w:name="_Toc514458401"/>
@@ -4129,7 +4528,7 @@
         <w:rPr>
           <w:noProof/>
         </w:rPr>
-        <w:t>14</w:t>
+        <w:t>15</w:t>
       </w:r>
       <w:r>
         <w:fldChar w:fldCharType="end"/>
@@ -4143,8 +4542,36 @@
       <w:bookmarkEnd w:id="23"/>
     </w:p>
     <w:p>
-      <w:r>
-        <w:t>L'édition d'une transaction peut se faire par un double-clic sur la dette à modifier. L'option de la suppression d'une transaction s'est ajoutée au formulaire pour l'édition.</w:t>
+      <w:pPr>
+        <w:spacing w:before="0" w:after="0" w:line="240" w:lineRule="auto"/>
+        <w:jc w:val="left"/>
+      </w:pPr>
+      <w:r>
+        <w:br w:type="page"/>
+      </w:r>
+    </w:p>
+    <w:p>
+      <w:r>
+        <w:lastRenderedPageBreak/>
+        <w:t xml:space="preserve">L'édition d'une transaction peut se faire par un double-clic sur </w:t>
+      </w:r>
+      <w:r>
+        <w:t>cette dernière</w:t>
+      </w:r>
+      <w:r>
+        <w:t xml:space="preserve">. </w:t>
+      </w:r>
+      <w:r>
+        <w:t>L</w:t>
+      </w:r>
+      <w:r>
+        <w:t xml:space="preserve">a suppression </w:t>
+      </w:r>
+      <w:r>
+        <w:t xml:space="preserve">se fait avec le même </w:t>
+      </w:r>
+      <w:r>
+        <w:t>formulaire.</w:t>
       </w:r>
     </w:p>
     <w:p>
@@ -4156,11 +4583,10 @@
         <w:rPr>
           <w:noProof/>
         </w:rPr>
-        <w:lastRenderedPageBreak/>
         <w:drawing>
           <wp:inline distT="0" distB="0" distL="0" distR="0" wp14:anchorId="47127852" wp14:editId="092F5092">
-            <wp:extent cx="4426994" cy="2880000"/>
-            <wp:effectExtent l="0" t="0" r="0" b="0"/>
+            <wp:extent cx="2918767" cy="1383527"/>
+            <wp:effectExtent l="0" t="0" r="0" b="7620"/>
             <wp:docPr id="18" name="Image 18"/>
             <wp:cNvGraphicFramePr>
               <a:graphicFrameLocks xmlns:a="http://schemas.openxmlformats.org/drawingml/2006/main" noChangeAspect="1"/>
@@ -4172,20 +4598,27 @@
                     <pic:cNvPr id="1" name=""/>
                     <pic:cNvPicPr/>
                   </pic:nvPicPr>
-                  <pic:blipFill>
+                  <pic:blipFill rotWithShape="1">
                     <a:blip r:embed="rId24"/>
-                    <a:stretch>
-                      <a:fillRect/>
-                    </a:stretch>
+                    <a:srcRect l="22275" t="34931" r="22401" b="24759"/>
+                    <a:stretch/>
                   </pic:blipFill>
-                  <pic:spPr>
+                  <pic:spPr bwMode="auto">
                     <a:xfrm>
                       <a:off x="0" y="0"/>
-                      <a:ext cx="4426994" cy="2880000"/>
+                      <a:ext cx="2950330" cy="1398488"/>
                     </a:xfrm>
                     <a:prstGeom prst="rect">
                       <a:avLst/>
                     </a:prstGeom>
+                    <a:ln>
+                      <a:noFill/>
+                    </a:ln>
+                    <a:extLst>
+                      <a:ext uri="{53640926-AAD7-44D8-BBD7-CCE9431645EC}">
+                        <a14:shadowObscured xmlns:a14="http://schemas.microsoft.com/office/drawing/2010/main"/>
+                      </a:ext>
+                    </a:extLst>
                   </pic:spPr>
                 </pic:pic>
               </a:graphicData>
@@ -4196,7 +4629,7 @@
     </w:p>
     <w:p>
       <w:pPr>
-        <w:pStyle w:val="Lgende"/>
+        <w:pStyle w:val="Caption"/>
         <w:jc w:val="center"/>
       </w:pPr>
       <w:bookmarkStart w:id="24" w:name="_Toc514458402"/>
@@ -4216,7 +4649,7 @@
         <w:rPr>
           <w:noProof/>
         </w:rPr>
-        <w:t>15</w:t>
+        <w:t>16</w:t>
       </w:r>
       <w:r>
         <w:fldChar w:fldCharType="end"/>
@@ -4231,21 +4664,30 @@
     </w:p>
     <w:p>
       <w:pPr>
-        <w:pStyle w:val="Titre2"/>
+        <w:pStyle w:val="Heading2"/>
       </w:pPr>
       <w:bookmarkStart w:id="25" w:name="_Toc514457035"/>
       <w:r>
         <w:t>Budget</w:t>
       </w:r>
       <w:bookmarkEnd w:id="25"/>
-    </w:p>
-    <w:p>
-      <w:r>
-        <w:t>Sur cette fenêtre vous verrez la liste des budgets que vous avez créé</w:t>
-      </w:r>
       <w:r>
         <w:t>s</w:t>
       </w:r>
+    </w:p>
+    <w:p>
+      <w:r>
+        <w:t>Sur cette fenêtre</w:t>
+      </w:r>
+      <w:r>
+        <w:t>,</w:t>
+      </w:r>
+      <w:r>
+        <w:t xml:space="preserve"> vous verrez la liste des budgets que vous avez créé</w:t>
+      </w:r>
+      <w:r>
+        <w:t>s</w:t>
+      </w:r>
       <w:r>
         <w:t xml:space="preserve"> (</w:t>
       </w:r>
@@ -4289,7 +4731,13 @@
         <w:t>barre de progression</w:t>
       </w:r>
       <w:r>
-        <w:t xml:space="preserve"> pour voir l’évolution de votre budget. Pour </w:t>
+        <w:t xml:space="preserve"> pour voir </w:t>
+      </w:r>
+      <w:r>
+        <w:t xml:space="preserve">son </w:t>
+      </w:r>
+      <w:r>
+        <w:t xml:space="preserve">évolution. Pour </w:t>
       </w:r>
       <w:r>
         <w:t xml:space="preserve">saisir </w:t>
@@ -4301,7 +4749,13 @@
         <w:t xml:space="preserve">nouveau </w:t>
       </w:r>
       <w:r>
-        <w:t>budget il vous suffit de cliquer sur le bouton (+) en vert.</w:t>
+        <w:t>budget</w:t>
+      </w:r>
+      <w:r>
+        <w:t>,</w:t>
+      </w:r>
+      <w:r>
+        <w:t xml:space="preserve"> il vous suffit de cliquer sur le bouton (+) en vert.</w:t>
       </w:r>
     </w:p>
     <w:p>
@@ -4352,7 +4806,7 @@
     </w:p>
     <w:p>
       <w:pPr>
-        <w:pStyle w:val="Lgende"/>
+        <w:pStyle w:val="Caption"/>
         <w:jc w:val="center"/>
       </w:pPr>
       <w:bookmarkStart w:id="26" w:name="_Toc514458403"/>
@@ -4372,7 +4826,7 @@
         <w:rPr>
           <w:noProof/>
         </w:rPr>
-        <w:t>16</w:t>
+        <w:t>17</w:t>
       </w:r>
       <w:r>
         <w:fldChar w:fldCharType="end"/>
@@ -4387,22 +4841,46 @@
     </w:p>
     <w:p>
       <w:r>
-        <w:t xml:space="preserve">Pour la création d’un budget </w:t>
-      </w:r>
-      <w:r>
-        <w:t>nous</w:t>
-      </w:r>
-      <w:r>
-        <w:t xml:space="preserve"> vous demand</w:t>
-      </w:r>
-      <w:r>
-        <w:t>ons</w:t>
-      </w:r>
-      <w:r>
-        <w:t xml:space="preserve"> d’insérer le nom du budget, son plafond, la date de début et de fin</w:t>
-      </w:r>
-      <w:r>
-        <w:t>. Nous vous demandons également d'indiquer</w:t>
+        <w:t>Pour la création d’un budget</w:t>
+      </w:r>
+      <w:r>
+        <w:t xml:space="preserve"> (figure 18),</w:t>
+      </w:r>
+      <w:r>
+        <w:t xml:space="preserve"> </w:t>
+      </w:r>
+      <w:r>
+        <w:t>il vous est demandé</w:t>
+      </w:r>
+      <w:r>
+        <w:t xml:space="preserve"> d’insérer le nom du budget, son plafond, l</w:t>
+      </w:r>
+      <w:r>
+        <w:t>es</w:t>
+      </w:r>
+      <w:r>
+        <w:t xml:space="preserve"> date</w:t>
+      </w:r>
+      <w:r>
+        <w:t>s</w:t>
+      </w:r>
+      <w:r>
+        <w:t xml:space="preserve"> de début et de fin</w:t>
+      </w:r>
+      <w:r>
+        <w:t xml:space="preserve">. </w:t>
+      </w:r>
+      <w:r>
+        <w:t>Il faut également</w:t>
+      </w:r>
+      <w:r>
+        <w:t xml:space="preserve"> </w:t>
+      </w:r>
+      <w:r>
+        <w:t>i</w:t>
+      </w:r>
+      <w:r>
+        <w:t>ndiquer</w:t>
       </w:r>
       <w:r>
         <w:t xml:space="preserve"> si </w:t>
@@ -4423,7 +4901,13 @@
         <w:t xml:space="preserve">tel </w:t>
       </w:r>
       <w:r>
-        <w:t xml:space="preserve">est le cas vous </w:t>
+        <w:t>est le cas</w:t>
+      </w:r>
+      <w:r>
+        <w:t>,</w:t>
+      </w:r>
+      <w:r>
+        <w:t xml:space="preserve"> vous </w:t>
       </w:r>
       <w:r>
         <w:t xml:space="preserve">devrez </w:t>
@@ -4480,17 +4964,13 @@
         <w:t xml:space="preserve"> dans la zone juste en dessous (numéro 2 sur l’image)</w:t>
       </w:r>
       <w:r>
-        <w:t>, et vous pourrez aisément les retirer à l'aide de la croix</w:t>
+        <w:t xml:space="preserve"> et vous pourrez aisément les retirer à l'aide de la croix</w:t>
       </w:r>
       <w:r>
         <w:t xml:space="preserve">. </w:t>
       </w:r>
       <w:r>
-        <w:t xml:space="preserve">Le </w:t>
-      </w:r>
-      <w:r>
-        <w:lastRenderedPageBreak/>
-        <w:t>partage d'un budget empêche le choix des catégories concernées</w:t>
+        <w:t>Le partage d'un budget empêche le choix des catégories concernées</w:t>
       </w:r>
       <w:r>
         <w:t xml:space="preserve">. Pour le choix </w:t>
@@ -4503,6 +4983,9 @@
       </w:r>
       <w:r>
         <w:t>ces dernières</w:t>
+      </w:r>
+      <w:r>
+        <w:t>,</w:t>
       </w:r>
       <w:r>
         <w:t xml:space="preserve"> vous pouvez les </w:t>
@@ -4544,9 +5027,10 @@
         <w:rPr>
           <w:noProof/>
         </w:rPr>
+        <w:lastRenderedPageBreak/>
         <w:drawing>
           <wp:inline distT="0" distB="0" distL="0" distR="0">
-            <wp:extent cx="4427140" cy="2880000"/>
+            <wp:extent cx="3322980" cy="2425148"/>
             <wp:effectExtent l="0" t="0" r="0" b="0"/>
             <wp:docPr id="22" name="Image 22"/>
             <wp:cNvGraphicFramePr>
@@ -4561,7 +5045,7 @@
                       <a:picLocks noChangeAspect="1" noChangeArrowheads="1"/>
                     </pic:cNvPicPr>
                   </pic:nvPicPr>
-                  <pic:blipFill>
+                  <pic:blipFill rotWithShape="1">
                     <a:blip r:embed="rId26">
                       <a:extLst>
                         <a:ext uri="{28A0092B-C50C-407E-A947-70E740481C1C}">
@@ -4569,15 +5053,13 @@
                         </a:ext>
                       </a:extLst>
                     </a:blip>
-                    <a:srcRect/>
-                    <a:stretch>
-                      <a:fillRect/>
-                    </a:stretch>
+                    <a:srcRect l="19312" t="20297" r="19527" b="11089"/>
+                    <a:stretch/>
                   </pic:blipFill>
                   <pic:spPr bwMode="auto">
                     <a:xfrm>
                       <a:off x="0" y="0"/>
-                      <a:ext cx="4427140" cy="2880000"/>
+                      <a:ext cx="3339590" cy="2437270"/>
                     </a:xfrm>
                     <a:prstGeom prst="rect">
                       <a:avLst/>
@@ -4586,6 +5068,11 @@
                     <a:ln>
                       <a:noFill/>
                     </a:ln>
+                    <a:extLst>
+                      <a:ext uri="{53640926-AAD7-44D8-BBD7-CCE9431645EC}">
+                        <a14:shadowObscured xmlns:a14="http://schemas.microsoft.com/office/drawing/2010/main"/>
+                      </a:ext>
+                    </a:extLst>
                   </pic:spPr>
                 </pic:pic>
               </a:graphicData>
@@ -4596,7 +5083,7 @@
     </w:p>
     <w:p>
       <w:pPr>
-        <w:pStyle w:val="Lgende"/>
+        <w:pStyle w:val="Caption"/>
         <w:jc w:val="center"/>
       </w:pPr>
       <w:bookmarkStart w:id="27" w:name="_Toc514458404"/>
@@ -4616,7 +5103,7 @@
         <w:rPr>
           <w:noProof/>
         </w:rPr>
-        <w:t>17</w:t>
+        <w:t>18</w:t>
       </w:r>
       <w:r>
         <w:fldChar w:fldCharType="end"/>
@@ -4631,10 +5118,37 @@
     </w:p>
     <w:p>
       <w:r>
-        <w:t xml:space="preserve">Au clic d'un budget vous ouvrirez le détail du budget. </w:t>
-      </w:r>
-      <w:r>
-        <w:t xml:space="preserve">Sur cette fenêtre vous aurez </w:t>
+        <w:t>En cliquant</w:t>
+      </w:r>
+      <w:r>
+        <w:t xml:space="preserve"> </w:t>
+      </w:r>
+      <w:r>
+        <w:t>sur</w:t>
+      </w:r>
+      <w:r>
+        <w:t xml:space="preserve"> un budget</w:t>
+      </w:r>
+      <w:r>
+        <w:t>,</w:t>
+      </w:r>
+      <w:r>
+        <w:t xml:space="preserve"> vous ouvrirez le détail d</w:t>
+      </w:r>
+      <w:r>
+        <w:t>e ce dernier</w:t>
+      </w:r>
+      <w:r>
+        <w:t xml:space="preserve">. </w:t>
+      </w:r>
+      <w:r>
+        <w:t>Sur cette fenêtre</w:t>
+      </w:r>
+      <w:r>
+        <w:t>,</w:t>
+      </w:r>
+      <w:r>
+        <w:t xml:space="preserve"> vous aurez </w:t>
       </w:r>
       <w:r>
         <w:t>toutes les informations</w:t>
@@ -4655,7 +5169,13 @@
         <w:t xml:space="preserve"> encore réalisable</w:t>
       </w:r>
       <w:r>
-        <w:t>s). Nous vous donnons également une</w:t>
+        <w:t xml:space="preserve">s). </w:t>
+      </w:r>
+      <w:r>
+        <w:t>L’application affiche</w:t>
+      </w:r>
+      <w:r>
+        <w:t xml:space="preserve"> également une</w:t>
       </w:r>
       <w:r>
         <w:t xml:space="preserve"> liste des dépense</w:t>
@@ -4679,13 +5199,37 @@
         <w:t>est</w:t>
       </w:r>
       <w:r>
-        <w:t xml:space="preserve"> possible d’éditer un budget si vous</w:t>
+        <w:t xml:space="preserve"> possible d’éditer un budget</w:t>
+      </w:r>
+      <w:r>
+        <w:t>,</w:t>
+      </w:r>
+      <w:r>
+        <w:t xml:space="preserve"> si vous</w:t>
       </w:r>
       <w:r>
         <w:t xml:space="preserve"> en</w:t>
       </w:r>
       <w:r>
-        <w:t xml:space="preserve"> êtes le créateur via le bouton en vert (en forme de crayon) et de le supprimer via le bouton rouge (en forme de poubelle)</w:t>
+        <w:t xml:space="preserve"> êtes le créateur</w:t>
+      </w:r>
+      <w:r>
+        <w:t>,</w:t>
+      </w:r>
+      <w:r>
+        <w:t xml:space="preserve"> via le bouton en vert (</w:t>
+      </w:r>
+      <w:r>
+        <w:t>icône</w:t>
+      </w:r>
+      <w:r>
+        <w:t xml:space="preserve"> de crayon) et de le supprimer via le bouton rouge (</w:t>
+      </w:r>
+      <w:r>
+        <w:t>icône</w:t>
+      </w:r>
+      <w:r>
+        <w:t xml:space="preserve"> de poubelle)</w:t>
       </w:r>
       <w:r>
         <w:t>.</w:t>
@@ -4739,7 +5283,7 @@
     </w:p>
     <w:p>
       <w:pPr>
-        <w:pStyle w:val="Lgende"/>
+        <w:pStyle w:val="Caption"/>
         <w:jc w:val="center"/>
       </w:pPr>
       <w:bookmarkStart w:id="28" w:name="_Toc514458405"/>
@@ -4759,7 +5303,7 @@
         <w:rPr>
           <w:noProof/>
         </w:rPr>
-        <w:t>18</w:t>
+        <w:t>19</w:t>
       </w:r>
       <w:r>
         <w:fldChar w:fldCharType="end"/>
@@ -4773,8 +5317,27 @@
       <w:bookmarkEnd w:id="28"/>
     </w:p>
     <w:p>
-      <w:r>
-        <w:t>Vous pouvez ici éditer le budget et le valider.</w:t>
+      <w:pPr>
+        <w:spacing w:before="0" w:after="0" w:line="240" w:lineRule="auto"/>
+        <w:jc w:val="left"/>
+      </w:pPr>
+      <w:r>
+        <w:br w:type="page"/>
+      </w:r>
+    </w:p>
+    <w:p>
+      <w:r>
+        <w:lastRenderedPageBreak/>
+        <w:t>Une fois la fenêtre d’</w:t>
+      </w:r>
+      <w:r>
+        <w:t>édit</w:t>
+      </w:r>
+      <w:r>
+        <w:t>ion ouverte, vous pourrez apporter les modifications nécessaires puis les</w:t>
+      </w:r>
+      <w:r>
+        <w:t xml:space="preserve"> valider.</w:t>
       </w:r>
     </w:p>
     <w:p>
@@ -4786,11 +5349,10 @@
         <w:rPr>
           <w:noProof/>
         </w:rPr>
-        <w:lastRenderedPageBreak/>
         <w:drawing>
           <wp:inline distT="0" distB="0" distL="0" distR="0" wp14:anchorId="2B1E5B46" wp14:editId="2620FD9B">
-            <wp:extent cx="4426994" cy="2880000"/>
-            <wp:effectExtent l="0" t="0" r="0" b="0"/>
+            <wp:extent cx="3260035" cy="2455628"/>
+            <wp:effectExtent l="0" t="0" r="0" b="1905"/>
             <wp:docPr id="31" name="Image 31"/>
             <wp:cNvGraphicFramePr>
               <a:graphicFrameLocks xmlns:a="http://schemas.openxmlformats.org/drawingml/2006/main" noChangeAspect="1"/>
@@ -4802,20 +5364,27 @@
                     <pic:cNvPr id="1" name=""/>
                     <pic:cNvPicPr/>
                   </pic:nvPicPr>
-                  <pic:blipFill>
+                  <pic:blipFill rotWithShape="1">
                     <a:blip r:embed="rId28"/>
-                    <a:stretch>
-                      <a:fillRect/>
-                    </a:stretch>
+                    <a:srcRect l="18953" t="18779" r="18809" b="9158"/>
+                    <a:stretch/>
                   </pic:blipFill>
-                  <pic:spPr>
+                  <pic:spPr bwMode="auto">
                     <a:xfrm>
                       <a:off x="0" y="0"/>
-                      <a:ext cx="4426994" cy="2880000"/>
+                      <a:ext cx="3273151" cy="2465508"/>
                     </a:xfrm>
                     <a:prstGeom prst="rect">
                       <a:avLst/>
                     </a:prstGeom>
+                    <a:ln>
+                      <a:noFill/>
+                    </a:ln>
+                    <a:extLst>
+                      <a:ext uri="{53640926-AAD7-44D8-BBD7-CCE9431645EC}">
+                        <a14:shadowObscured xmlns:a14="http://schemas.microsoft.com/office/drawing/2010/main"/>
+                      </a:ext>
+                    </a:extLst>
                   </pic:spPr>
                 </pic:pic>
               </a:graphicData>
@@ -4826,7 +5395,7 @@
     </w:p>
     <w:p>
       <w:pPr>
-        <w:pStyle w:val="Lgende"/>
+        <w:pStyle w:val="Caption"/>
         <w:jc w:val="center"/>
       </w:pPr>
       <w:bookmarkStart w:id="29" w:name="_Toc514458406"/>
@@ -4846,7 +5415,7 @@
         <w:rPr>
           <w:noProof/>
         </w:rPr>
-        <w:t>19</w:t>
+        <w:t>20</w:t>
       </w:r>
       <w:r>
         <w:fldChar w:fldCharType="end"/>
@@ -4861,17 +5430,20 @@
     </w:p>
     <w:p>
       <w:pPr>
-        <w:pStyle w:val="Titre2"/>
+        <w:pStyle w:val="Heading2"/>
       </w:pPr>
       <w:bookmarkStart w:id="30" w:name="_Toc514457036"/>
       <w:r>
         <w:t>Dette</w:t>
       </w:r>
       <w:bookmarkEnd w:id="30"/>
-    </w:p>
-    <w:p>
-      <w:r>
-        <w:t xml:space="preserve">La gestion des dettes vous permettra de garder une trace des dettes et/ou des créances faites. Vous trouverez sur la gauche de la vue la liste de vos dettes, et à droite vos créances. </w:t>
+      <w:r>
+        <w:t>s</w:t>
+      </w:r>
+    </w:p>
+    <w:p>
+      <w:r>
+        <w:t xml:space="preserve">La gestion des dettes vous permettra de garder une trace des dettes et/ou des créances faites. Vous trouverez sur la gauche de la vue la liste de vos dettes et à droite vos créances. </w:t>
       </w:r>
       <w:r>
         <w:t>Si l'autre parti concerné par la d</w:t>
@@ -4891,19 +5463,31 @@
     </w:p>
     <w:p>
       <w:r>
-        <w:t>La validation d'une dette/créance repose cependant sur les épaule</w:t>
+        <w:t>La validation d'une dette/créance repose cependant</w:t>
+      </w:r>
+      <w:r>
+        <w:t xml:space="preserve"> uniquement</w:t>
+      </w:r>
+      <w:r>
+        <w:t xml:space="preserve"> sur les épaule</w:t>
       </w:r>
       <w:r>
         <w:t>s</w:t>
       </w:r>
       <w:r>
-        <w:t xml:space="preserve"> de la personne qui l'a créée. C'est également le créateur de la dette qui peut l'annuler ou la modifier. Au cli</w:t>
-      </w:r>
-      <w:r>
-        <w:t>c</w:t>
-      </w:r>
-      <w:r>
-        <w:t xml:space="preserve"> du bouton </w:t>
+        <w:t xml:space="preserve"> de la personne qui l'a créée. C'est également le créateur de la dette qui peut l'annuler ou la modifier. </w:t>
+      </w:r>
+      <w:r>
+        <w:t>En cliquant sur</w:t>
+      </w:r>
+      <w:r>
+        <w:t xml:space="preserve"> </w:t>
+      </w:r>
+      <w:r>
+        <w:t>le</w:t>
+      </w:r>
+      <w:r>
+        <w:t xml:space="preserve"> bouton </w:t>
       </w:r>
       <w:r>
         <w:t>(</w:t>
@@ -4924,7 +5508,7 @@
         <w:t>C</w:t>
       </w:r>
       <w:r>
-        <w:t xml:space="preserve">réance (en vert, le bouton C) et de création d'une </w:t>
+        <w:t xml:space="preserve">réance (en vert) et de création d'une </w:t>
       </w:r>
       <w:r>
         <w:rPr>
@@ -4933,7 +5517,7 @@
         <w:t>D</w:t>
       </w:r>
       <w:r>
-        <w:t>ette (en rouge, le bouton D).</w:t>
+        <w:t>ette (en rouge).</w:t>
       </w:r>
     </w:p>
     <w:p>
@@ -4984,7 +5568,7 @@
     </w:p>
     <w:p>
       <w:pPr>
-        <w:pStyle w:val="Lgende"/>
+        <w:pStyle w:val="Caption"/>
         <w:jc w:val="center"/>
       </w:pPr>
       <w:bookmarkStart w:id="31" w:name="_Toc514458407"/>
@@ -5004,7 +5588,7 @@
         <w:rPr>
           <w:noProof/>
         </w:rPr>
-        <w:t>20</w:t>
+        <w:t>21</w:t>
       </w:r>
       <w:r>
         <w:fldChar w:fldCharType="end"/>
@@ -5020,7 +5604,13 @@
     <w:p>
       <w:r>
         <w:lastRenderedPageBreak/>
-        <w:t xml:space="preserve">Pour la création d'une dette/créance, nous vous demandons simplement de donner un nom, un plafond ainsi qu'une date limite de règlement. Libre </w:t>
+        <w:t xml:space="preserve">Pour la création d'une dette/créance, </w:t>
+      </w:r>
+      <w:r>
+        <w:t>il vous est simplement demandé</w:t>
+      </w:r>
+      <w:r>
+        <w:t xml:space="preserve"> de donner un nom, un plafond ainsi qu'une date limite de règlement. Libre </w:t>
       </w:r>
       <w:r>
         <w:t>à</w:t>
@@ -5040,8 +5630,8 @@
         </w:rPr>
         <w:drawing>
           <wp:inline distT="0" distB="0" distL="0" distR="0" wp14:anchorId="6A9CF669" wp14:editId="19294744">
-            <wp:extent cx="4800600" cy="3123052"/>
-            <wp:effectExtent l="0" t="0" r="0" b="1270"/>
+            <wp:extent cx="2762692" cy="1236189"/>
+            <wp:effectExtent l="0" t="0" r="0" b="2540"/>
             <wp:docPr id="133" name="Image 133"/>
             <wp:cNvGraphicFramePr>
               <a:graphicFrameLocks xmlns:a="http://schemas.openxmlformats.org/drawingml/2006/main" noChangeAspect="1"/>
@@ -5053,20 +5643,27 @@
                     <pic:cNvPr id="1" name=""/>
                     <pic:cNvPicPr/>
                   </pic:nvPicPr>
-                  <pic:blipFill>
+                  <pic:blipFill rotWithShape="1">
                     <a:blip r:embed="rId30"/>
-                    <a:stretch>
-                      <a:fillRect/>
-                    </a:stretch>
+                    <a:srcRect l="21369" t="35140" r="21073" b="25272"/>
+                    <a:stretch/>
                   </pic:blipFill>
-                  <pic:spPr>
+                  <pic:spPr bwMode="auto">
                     <a:xfrm>
                       <a:off x="0" y="0"/>
-                      <a:ext cx="4816999" cy="3133720"/>
+                      <a:ext cx="2772521" cy="1240587"/>
                     </a:xfrm>
                     <a:prstGeom prst="rect">
                       <a:avLst/>
                     </a:prstGeom>
+                    <a:ln>
+                      <a:noFill/>
+                    </a:ln>
+                    <a:extLst>
+                      <a:ext uri="{53640926-AAD7-44D8-BBD7-CCE9431645EC}">
+                        <a14:shadowObscured xmlns:a14="http://schemas.microsoft.com/office/drawing/2010/main"/>
+                      </a:ext>
+                    </a:extLst>
                   </pic:spPr>
                 </pic:pic>
               </a:graphicData>
@@ -5077,7 +5674,7 @@
     </w:p>
     <w:p>
       <w:pPr>
-        <w:pStyle w:val="Lgende"/>
+        <w:pStyle w:val="Caption"/>
         <w:jc w:val="center"/>
       </w:pPr>
       <w:bookmarkStart w:id="32" w:name="_Toc514458408"/>
@@ -5097,7 +5694,7 @@
         <w:rPr>
           <w:noProof/>
         </w:rPr>
-        <w:t>21</w:t>
+        <w:t>22</w:t>
       </w:r>
       <w:r>
         <w:fldChar w:fldCharType="end"/>
@@ -5112,7 +5709,7 @@
     </w:p>
     <w:p>
       <w:pPr>
-        <w:pStyle w:val="Titre2"/>
+        <w:pStyle w:val="Heading2"/>
       </w:pPr>
       <w:bookmarkStart w:id="33" w:name="_Toc514457037"/>
       <w:r>
@@ -5161,7 +5758,13 @@
         <w:t>s</w:t>
       </w:r>
       <w:r>
-        <w:t xml:space="preserve"> via le graphique en camembert. Comme pour </w:t>
+        <w:t xml:space="preserve"> via le graphique en camembert</w:t>
+      </w:r>
+      <w:r>
+        <w:t>, c</w:t>
+      </w:r>
+      <w:r>
+        <w:t xml:space="preserve">omme pour </w:t>
       </w:r>
       <w:r>
         <w:t>les transactions</w:t>
@@ -5183,6 +5786,9 @@
       </w:r>
       <w:r>
         <w:t>) et de choisir si c’est une dépense (bouton rouge) ou alors un revenu (bouton vert)</w:t>
+      </w:r>
+      <w:r>
+        <w:t>.</w:t>
       </w:r>
     </w:p>
     <w:p>
@@ -5233,7 +5839,7 @@
     </w:p>
     <w:p>
       <w:pPr>
-        <w:pStyle w:val="Lgende"/>
+        <w:pStyle w:val="Caption"/>
         <w:jc w:val="center"/>
       </w:pPr>
       <w:bookmarkStart w:id="34" w:name="_Toc514458409"/>
@@ -5253,7 +5859,7 @@
         <w:rPr>
           <w:noProof/>
         </w:rPr>
-        <w:t>22</w:t>
+        <w:t>23</w:t>
       </w:r>
       <w:r>
         <w:fldChar w:fldCharType="end"/>
@@ -5275,11 +5881,10 @@
         <w:rPr>
           <w:noProof/>
         </w:rPr>
-        <w:lastRenderedPageBreak/>
         <w:drawing>
           <wp:inline distT="0" distB="0" distL="0" distR="0" wp14:anchorId="76DBD493" wp14:editId="3174B359">
-            <wp:extent cx="4426994" cy="2880000"/>
-            <wp:effectExtent l="0" t="0" r="0" b="0"/>
+            <wp:extent cx="2432142" cy="1184137"/>
+            <wp:effectExtent l="0" t="0" r="6350" b="0"/>
             <wp:docPr id="130" name="Image 130"/>
             <wp:cNvGraphicFramePr>
               <a:graphicFrameLocks xmlns:a="http://schemas.openxmlformats.org/drawingml/2006/main" noChangeAspect="1"/>
@@ -5291,20 +5896,27 @@
                     <pic:cNvPr id="1" name=""/>
                     <pic:cNvPicPr/>
                   </pic:nvPicPr>
-                  <pic:blipFill>
+                  <pic:blipFill rotWithShape="1">
                     <a:blip r:embed="rId32"/>
-                    <a:stretch>
-                      <a:fillRect/>
-                    </a:stretch>
+                    <a:srcRect l="22550" t="34524" r="22491" b="24345"/>
+                    <a:stretch/>
                   </pic:blipFill>
-                  <pic:spPr>
+                  <pic:spPr bwMode="auto">
                     <a:xfrm>
                       <a:off x="0" y="0"/>
-                      <a:ext cx="4426994" cy="2880000"/>
+                      <a:ext cx="2433053" cy="1184581"/>
                     </a:xfrm>
                     <a:prstGeom prst="rect">
                       <a:avLst/>
                     </a:prstGeom>
+                    <a:ln>
+                      <a:noFill/>
+                    </a:ln>
+                    <a:extLst>
+                      <a:ext uri="{53640926-AAD7-44D8-BBD7-CCE9431645EC}">
+                        <a14:shadowObscured xmlns:a14="http://schemas.microsoft.com/office/drawing/2010/main"/>
+                      </a:ext>
+                    </a:extLst>
                   </pic:spPr>
                 </pic:pic>
               </a:graphicData>
@@ -5315,7 +5927,7 @@
     </w:p>
     <w:p>
       <w:pPr>
-        <w:pStyle w:val="Lgende"/>
+        <w:pStyle w:val="Caption"/>
         <w:jc w:val="center"/>
       </w:pPr>
       <w:bookmarkStart w:id="35" w:name="_Toc514458410"/>
@@ -5335,7 +5947,7 @@
         <w:rPr>
           <w:noProof/>
         </w:rPr>
-        <w:t>23</w:t>
+        <w:t>24</w:t>
       </w:r>
       <w:r>
         <w:fldChar w:fldCharType="end"/>
@@ -5346,26 +5958,31 @@
       <w:r>
         <w:t xml:space="preserve"> Ajout d'une transaction depuis le </w:t>
       </w:r>
-      <w:proofErr w:type="spellStart"/>
-      <w:r>
-        <w:t>dashboard</w:t>
-      </w:r>
       <w:bookmarkEnd w:id="35"/>
-      <w:proofErr w:type="spellEnd"/>
-    </w:p>
-    <w:p>
-      <w:pPr>
-        <w:pStyle w:val="Titre2"/>
+      <w:r>
+        <w:t>tableau de bord</w:t>
+      </w:r>
+    </w:p>
+    <w:p>
+      <w:pPr>
+        <w:pStyle w:val="Heading2"/>
       </w:pPr>
       <w:bookmarkStart w:id="36" w:name="_Toc514457038"/>
       <w:r>
+        <w:lastRenderedPageBreak/>
         <w:t>Mon compte</w:t>
       </w:r>
       <w:bookmarkEnd w:id="36"/>
     </w:p>
     <w:p>
       <w:r>
-        <w:t>Dans le menu latéral vous pouvez avoir accès au</w:t>
+        <w:t>Dans le menu latéral</w:t>
+      </w:r>
+      <w:r>
+        <w:t>,</w:t>
+      </w:r>
+      <w:r>
+        <w:t xml:space="preserve"> vous pouvez avoir accès au</w:t>
       </w:r>
       <w:r>
         <w:t>x</w:t>
@@ -5444,7 +6061,7 @@
     </w:p>
     <w:p>
       <w:pPr>
-        <w:pStyle w:val="Lgende"/>
+        <w:pStyle w:val="Caption"/>
         <w:jc w:val="center"/>
       </w:pPr>
       <w:bookmarkStart w:id="37" w:name="_Toc514458411"/>
@@ -5464,7 +6081,7 @@
         <w:rPr>
           <w:noProof/>
         </w:rPr>
-        <w:t>24</w:t>
+        <w:t>25</w:t>
       </w:r>
       <w:r>
         <w:fldChar w:fldCharType="end"/>
@@ -5494,8 +6111,16 @@
         <w:t>utilisateur</w:t>
       </w:r>
       <w:r>
-        <w:t xml:space="preserve"> via le bouton rouge (en forme de poubelle).</w:t>
-      </w:r>
+        <w:t xml:space="preserve"> via le bouton rouge (</w:t>
+      </w:r>
+      <w:r>
+        <w:t>icône</w:t>
+      </w:r>
+      <w:r>
+        <w:t xml:space="preserve"> de poubelle).</w:t>
+      </w:r>
+      <w:bookmarkStart w:id="38" w:name="_GoBack"/>
+      <w:bookmarkEnd w:id="38"/>
     </w:p>
     <w:p>
       <w:pPr>
@@ -5506,10 +6131,9 @@
         <w:rPr>
           <w:noProof/>
         </w:rPr>
-        <w:lastRenderedPageBreak/>
         <w:drawing>
           <wp:inline distT="0" distB="0" distL="0" distR="0" wp14:anchorId="564CFEFB" wp14:editId="4418C210">
-            <wp:extent cx="4426994" cy="2880000"/>
+            <wp:extent cx="1871980" cy="846463"/>
             <wp:effectExtent l="0" t="0" r="0" b="0"/>
             <wp:docPr id="137" name="Image 137"/>
             <wp:cNvGraphicFramePr>
@@ -5522,20 +6146,27 @@
                     <pic:cNvPr id="1" name=""/>
                     <pic:cNvPicPr/>
                   </pic:nvPicPr>
-                  <pic:blipFill>
+                  <pic:blipFill rotWithShape="1">
                     <a:blip r:embed="rId34"/>
-                    <a:stretch>
-                      <a:fillRect/>
-                    </a:stretch>
+                    <a:srcRect l="28925" t="40182" r="28778" b="30419"/>
+                    <a:stretch/>
                   </pic:blipFill>
-                  <pic:spPr>
+                  <pic:spPr bwMode="auto">
                     <a:xfrm>
                       <a:off x="0" y="0"/>
-                      <a:ext cx="4426994" cy="2880000"/>
+                      <a:ext cx="1872487" cy="846692"/>
                     </a:xfrm>
                     <a:prstGeom prst="rect">
                       <a:avLst/>
                     </a:prstGeom>
+                    <a:ln>
+                      <a:noFill/>
+                    </a:ln>
+                    <a:extLst>
+                      <a:ext uri="{53640926-AAD7-44D8-BBD7-CCE9431645EC}">
+                        <a14:shadowObscured xmlns:a14="http://schemas.microsoft.com/office/drawing/2010/main"/>
+                      </a:ext>
+                    </a:extLst>
                   </pic:spPr>
                 </pic:pic>
               </a:graphicData>
@@ -5546,10 +6177,10 @@
     </w:p>
     <w:p>
       <w:pPr>
-        <w:pStyle w:val="Lgende"/>
+        <w:pStyle w:val="Caption"/>
         <w:jc w:val="center"/>
       </w:pPr>
-      <w:bookmarkStart w:id="38" w:name="_Toc514458412"/>
+      <w:bookmarkStart w:id="39" w:name="_Toc514458412"/>
       <w:r>
         <w:t xml:space="preserve">Figure </w:t>
       </w:r>
@@ -5566,7 +6197,7 @@
         <w:rPr>
           <w:noProof/>
         </w:rPr>
-        <w:t>25</w:t>
+        <w:t>26</w:t>
       </w:r>
       <w:r>
         <w:fldChar w:fldCharType="end"/>
@@ -5583,7 +6214,7 @@
       <w:r>
         <w:t xml:space="preserve"> du compte utilisateur</w:t>
       </w:r>
-      <w:bookmarkEnd w:id="38"/>
+      <w:bookmarkEnd w:id="39"/>
     </w:p>
     <w:p>
       <w:pPr>
@@ -5596,18 +6227,18 @@
     </w:p>
     <w:p>
       <w:pPr>
-        <w:pStyle w:val="Titre1"/>
-      </w:pPr>
-      <w:bookmarkStart w:id="39" w:name="_Toc514457039"/>
+        <w:pStyle w:val="Heading1"/>
+      </w:pPr>
+      <w:bookmarkStart w:id="40" w:name="_Toc514457039"/>
       <w:r>
         <w:lastRenderedPageBreak/>
         <w:t>Table des illustrations</w:t>
       </w:r>
-      <w:bookmarkEnd w:id="39"/>
-    </w:p>
-    <w:p>
-      <w:pPr>
-        <w:pStyle w:val="Tabledesillustrations"/>
+      <w:bookmarkEnd w:id="40"/>
+    </w:p>
+    <w:p>
+      <w:pPr>
+        <w:pStyle w:val="TableofFigures"/>
         <w:tabs>
           <w:tab w:val="right" w:leader="dot" w:pos="9010"/>
         </w:tabs>
@@ -5631,7 +6262,7 @@
       <w:hyperlink w:anchor="_Toc514458388" w:history="1">
         <w:r>
           <w:rPr>
-            <w:rStyle w:val="Lienhypertexte"/>
+            <w:rStyle w:val="Hyperlink"/>
             <w:noProof/>
           </w:rPr>
           <w:t>Figure 1 - Fenêtre de connexion/enregistrement (enregistrement)</w:t>
@@ -5688,7 +6319,7 @@
     </w:p>
     <w:p>
       <w:pPr>
-        <w:pStyle w:val="Tabledesillustrations"/>
+        <w:pStyle w:val="TableofFigures"/>
         <w:tabs>
           <w:tab w:val="right" w:leader="dot" w:pos="9010"/>
         </w:tabs>
@@ -5703,7 +6334,7 @@
       <w:hyperlink w:anchor="_Toc514458389" w:history="1">
         <w:r>
           <w:rPr>
-            <w:rStyle w:val="Lienhypertexte"/>
+            <w:rStyle w:val="Hyperlink"/>
             <w:noProof/>
           </w:rPr>
           <w:t>Figure 2-  Email - Code d'activation</w:t>
@@ -5760,7 +6391,7 @@
     </w:p>
     <w:p>
       <w:pPr>
-        <w:pStyle w:val="Tabledesillustrations"/>
+        <w:pStyle w:val="TableofFigures"/>
         <w:tabs>
           <w:tab w:val="right" w:leader="dot" w:pos="9010"/>
         </w:tabs>
@@ -5775,7 +6406,7 @@
       <w:hyperlink w:anchor="_Toc514458390" w:history="1">
         <w:r>
           <w:rPr>
-            <w:rStyle w:val="Lienhypertexte"/>
+            <w:rStyle w:val="Hyperlink"/>
             <w:noProof/>
           </w:rPr>
           <w:t>Figure 3 -  Fenêtre de connexion/enregistrement (connexion, code d'activation)</w:t>
@@ -5832,7 +6463,7 @@
     </w:p>
     <w:p>
       <w:pPr>
-        <w:pStyle w:val="Tabledesillustrations"/>
+        <w:pStyle w:val="TableofFigures"/>
         <w:tabs>
           <w:tab w:val="right" w:leader="dot" w:pos="9010"/>
         </w:tabs>
@@ -5847,7 +6478,7 @@
       <w:hyperlink w:anchor="_Toc514458391" w:history="1">
         <w:r>
           <w:rPr>
-            <w:rStyle w:val="Lienhypertexte"/>
+            <w:rStyle w:val="Hyperlink"/>
             <w:noProof/>
           </w:rPr>
           <w:t>Figure 4 - Menu latéral</w:t>
@@ -5904,7 +6535,7 @@
     </w:p>
     <w:p>
       <w:pPr>
-        <w:pStyle w:val="Tabledesillustrations"/>
+        <w:pStyle w:val="TableofFigures"/>
         <w:tabs>
           <w:tab w:val="right" w:leader="dot" w:pos="9010"/>
         </w:tabs>
@@ -5919,7 +6550,7 @@
       <w:hyperlink w:anchor="_Toc514458392" w:history="1">
         <w:r>
           <w:rPr>
-            <w:rStyle w:val="Lienhypertexte"/>
+            <w:rStyle w:val="Hyperlink"/>
             <w:noProof/>
           </w:rPr>
           <w:t>Figure 5 - Fenêtre des compte bancaires (création)</w:t>
@@ -5976,7 +6607,7 @@
     </w:p>
     <w:p>
       <w:pPr>
-        <w:pStyle w:val="Tabledesillustrations"/>
+        <w:pStyle w:val="TableofFigures"/>
         <w:tabs>
           <w:tab w:val="right" w:leader="dot" w:pos="9010"/>
         </w:tabs>
@@ -5991,7 +6622,7 @@
       <w:hyperlink w:anchor="_Toc514458393" w:history="1">
         <w:r>
           <w:rPr>
-            <w:rStyle w:val="Lienhypertexte"/>
+            <w:rStyle w:val="Hyperlink"/>
             <w:noProof/>
           </w:rPr>
           <w:t>Figure 6 - Formulaire des comptes bancaires</w:t>
@@ -6048,7 +6679,7 @@
     </w:p>
     <w:p>
       <w:pPr>
-        <w:pStyle w:val="Tabledesillustrations"/>
+        <w:pStyle w:val="TableofFigures"/>
         <w:tabs>
           <w:tab w:val="right" w:leader="dot" w:pos="9010"/>
         </w:tabs>
@@ -6063,7 +6694,7 @@
       <w:hyperlink w:anchor="_Toc514458394" w:history="1">
         <w:r>
           <w:rPr>
-            <w:rStyle w:val="Lienhypertexte"/>
+            <w:rStyle w:val="Hyperlink"/>
             <w:noProof/>
           </w:rPr>
           <w:t>Figure 7 - Fenêtre qui liste les comptes bancaires</w:t>
@@ -6120,7 +6751,7 @@
     </w:p>
     <w:p>
       <w:pPr>
-        <w:pStyle w:val="Tabledesillustrations"/>
+        <w:pStyle w:val="TableofFigures"/>
         <w:tabs>
           <w:tab w:val="right" w:leader="dot" w:pos="9010"/>
         </w:tabs>
@@ -6135,7 +6766,7 @@
       <w:hyperlink w:anchor="_Toc514458395" w:history="1">
         <w:r>
           <w:rPr>
-            <w:rStyle w:val="Lienhypertexte"/>
+            <w:rStyle w:val="Hyperlink"/>
             <w:noProof/>
           </w:rPr>
           <w:t>Figure 8 - Détail d'un compte bancaire</w:t>
@@ -6192,7 +6823,7 @@
     </w:p>
     <w:p>
       <w:pPr>
-        <w:pStyle w:val="Tabledesillustrations"/>
+        <w:pStyle w:val="TableofFigures"/>
         <w:tabs>
           <w:tab w:val="right" w:leader="dot" w:pos="9010"/>
         </w:tabs>
@@ -6207,7 +6838,7 @@
       <w:hyperlink w:anchor="_Toc514458396" w:history="1">
         <w:r>
           <w:rPr>
-            <w:rStyle w:val="Lienhypertexte"/>
+            <w:rStyle w:val="Hyperlink"/>
             <w:noProof/>
           </w:rPr>
           <w:t>Figure 9 - Edition d'un compte bancaire</w:t>
@@ -6264,7 +6895,7 @@
     </w:p>
     <w:p>
       <w:pPr>
-        <w:pStyle w:val="Tabledesillustrations"/>
+        <w:pStyle w:val="TableofFigures"/>
         <w:tabs>
           <w:tab w:val="right" w:leader="dot" w:pos="9010"/>
         </w:tabs>
@@ -6279,7 +6910,7 @@
       <w:hyperlink w:anchor="_Toc514458397" w:history="1">
         <w:r>
           <w:rPr>
-            <w:rStyle w:val="Lienhypertexte"/>
+            <w:rStyle w:val="Hyperlink"/>
             <w:noProof/>
           </w:rPr>
           <w:t>Figure 10 - Fenêtre qui liste les catégories</w:t>
@@ -6336,7 +6967,7 @@
     </w:p>
     <w:p>
       <w:pPr>
-        <w:pStyle w:val="Tabledesillustrations"/>
+        <w:pStyle w:val="TableofFigures"/>
         <w:tabs>
           <w:tab w:val="right" w:leader="dot" w:pos="9010"/>
         </w:tabs>
@@ -6351,7 +6982,7 @@
       <w:hyperlink w:anchor="_Toc514458398" w:history="1">
         <w:r>
           <w:rPr>
-            <w:rStyle w:val="Lienhypertexte"/>
+            <w:rStyle w:val="Hyperlink"/>
             <w:noProof/>
           </w:rPr>
           <w:t>Figure 11 - Fenêtre de création d'un catégorie</w:t>
@@ -6408,7 +7039,7 @@
     </w:p>
     <w:p>
       <w:pPr>
-        <w:pStyle w:val="Tabledesillustrations"/>
+        <w:pStyle w:val="TableofFigures"/>
         <w:tabs>
           <w:tab w:val="right" w:leader="dot" w:pos="9010"/>
         </w:tabs>
@@ -6423,7 +7054,7 @@
       <w:hyperlink w:anchor="_Toc514458399" w:history="1">
         <w:r>
           <w:rPr>
-            <w:rStyle w:val="Lienhypertexte"/>
+            <w:rStyle w:val="Hyperlink"/>
             <w:noProof/>
           </w:rPr>
           <w:t>Figure 12 - Fenêtre d'édition/suppression d'une catégorie</w:t>
@@ -6480,7 +7111,7 @@
     </w:p>
     <w:p>
       <w:pPr>
-        <w:pStyle w:val="Tabledesillustrations"/>
+        <w:pStyle w:val="TableofFigures"/>
         <w:tabs>
           <w:tab w:val="right" w:leader="dot" w:pos="9010"/>
         </w:tabs>
@@ -6495,7 +7126,7 @@
       <w:hyperlink w:anchor="_Toc514458400" w:history="1">
         <w:r>
           <w:rPr>
-            <w:rStyle w:val="Lienhypertexte"/>
+            <w:rStyle w:val="Hyperlink"/>
             <w:noProof/>
           </w:rPr>
           <w:t>Figure 13 - Fenêtre qui liste les transactions</w:t>
@@ -6552,7 +7183,7 @@
     </w:p>
     <w:p>
       <w:pPr>
-        <w:pStyle w:val="Tabledesillustrations"/>
+        <w:pStyle w:val="TableofFigures"/>
         <w:tabs>
           <w:tab w:val="right" w:leader="dot" w:pos="9010"/>
         </w:tabs>
@@ -6567,7 +7198,7 @@
       <w:hyperlink w:anchor="_Toc514458401" w:history="1">
         <w:r>
           <w:rPr>
-            <w:rStyle w:val="Lienhypertexte"/>
+            <w:rStyle w:val="Hyperlink"/>
             <w:noProof/>
           </w:rPr>
           <w:t>Figure 14 - Formulaire de création d'une transaction</w:t>
@@ -6624,7 +7255,7 @@
     </w:p>
     <w:p>
       <w:pPr>
-        <w:pStyle w:val="Tabledesillustrations"/>
+        <w:pStyle w:val="TableofFigures"/>
         <w:tabs>
           <w:tab w:val="right" w:leader="dot" w:pos="9010"/>
         </w:tabs>
@@ -6639,7 +7270,7 @@
       <w:hyperlink w:anchor="_Toc514458402" w:history="1">
         <w:r>
           <w:rPr>
-            <w:rStyle w:val="Lienhypertexte"/>
+            <w:rStyle w:val="Hyperlink"/>
             <w:noProof/>
           </w:rPr>
           <w:t>Figure 15 - Fenêtre d'édition/suppression d'une transaction</w:t>
@@ -6696,7 +7327,7 @@
     </w:p>
     <w:p>
       <w:pPr>
-        <w:pStyle w:val="Tabledesillustrations"/>
+        <w:pStyle w:val="TableofFigures"/>
         <w:tabs>
           <w:tab w:val="right" w:leader="dot" w:pos="9010"/>
         </w:tabs>
@@ -6711,7 +7342,7 @@
       <w:hyperlink w:anchor="_Toc514458403" w:history="1">
         <w:r>
           <w:rPr>
-            <w:rStyle w:val="Lienhypertexte"/>
+            <w:rStyle w:val="Hyperlink"/>
             <w:noProof/>
           </w:rPr>
           <w:t>Figure 16 - Fenêtre qui liste les budgets</w:t>
@@ -6768,7 +7399,7 @@
     </w:p>
     <w:p>
       <w:pPr>
-        <w:pStyle w:val="Tabledesillustrations"/>
+        <w:pStyle w:val="TableofFigures"/>
         <w:tabs>
           <w:tab w:val="right" w:leader="dot" w:pos="9010"/>
         </w:tabs>
@@ -6783,7 +7414,7 @@
       <w:hyperlink w:anchor="_Toc514458404" w:history="1">
         <w:r>
           <w:rPr>
-            <w:rStyle w:val="Lienhypertexte"/>
+            <w:rStyle w:val="Hyperlink"/>
             <w:noProof/>
           </w:rPr>
           <w:t>Figure 17 - Formulaire de création d'un budget</w:t>
@@ -6840,7 +7471,7 @@
     </w:p>
     <w:p>
       <w:pPr>
-        <w:pStyle w:val="Tabledesillustrations"/>
+        <w:pStyle w:val="TableofFigures"/>
         <w:tabs>
           <w:tab w:val="right" w:leader="dot" w:pos="9010"/>
         </w:tabs>
@@ -6855,7 +7486,7 @@
       <w:hyperlink w:anchor="_Toc514458405" w:history="1">
         <w:r>
           <w:rPr>
-            <w:rStyle w:val="Lienhypertexte"/>
+            <w:rStyle w:val="Hyperlink"/>
             <w:noProof/>
           </w:rPr>
           <w:t>Figure 18 - Fenêtre de détail d'un budget</w:t>
@@ -6912,7 +7543,7 @@
     </w:p>
     <w:p>
       <w:pPr>
-        <w:pStyle w:val="Tabledesillustrations"/>
+        <w:pStyle w:val="TableofFigures"/>
         <w:tabs>
           <w:tab w:val="right" w:leader="dot" w:pos="9010"/>
         </w:tabs>
@@ -6927,7 +7558,7 @@
       <w:hyperlink w:anchor="_Toc514458406" w:history="1">
         <w:r>
           <w:rPr>
-            <w:rStyle w:val="Lienhypertexte"/>
+            <w:rStyle w:val="Hyperlink"/>
             <w:noProof/>
           </w:rPr>
           <w:t>Figure 19 - Fenêtre d'édition d'un budget</w:t>
@@ -6984,7 +7615,7 @@
     </w:p>
     <w:p>
       <w:pPr>
-        <w:pStyle w:val="Tabledesillustrations"/>
+        <w:pStyle w:val="TableofFigures"/>
         <w:tabs>
           <w:tab w:val="right" w:leader="dot" w:pos="9010"/>
         </w:tabs>
@@ -6999,7 +7630,7 @@
       <w:hyperlink w:anchor="_Toc514458407" w:history="1">
         <w:r>
           <w:rPr>
-            <w:rStyle w:val="Lienhypertexte"/>
+            <w:rStyle w:val="Hyperlink"/>
             <w:noProof/>
           </w:rPr>
           <w:t>Figure 20 - Fenêtre qui liste les dettes et créances</w:t>
@@ -7056,7 +7687,7 @@
     </w:p>
     <w:p>
       <w:pPr>
-        <w:pStyle w:val="Tabledesillustrations"/>
+        <w:pStyle w:val="TableofFigures"/>
         <w:tabs>
           <w:tab w:val="right" w:leader="dot" w:pos="9010"/>
         </w:tabs>
@@ -7071,7 +7702,7 @@
       <w:hyperlink w:anchor="_Toc514458408" w:history="1">
         <w:r>
           <w:rPr>
-            <w:rStyle w:val="Lienhypertexte"/>
+            <w:rStyle w:val="Hyperlink"/>
             <w:noProof/>
           </w:rPr>
           <w:t>Figure 21 - Formulaire d'une dette/créance</w:t>
@@ -7128,7 +7759,7 @@
     </w:p>
     <w:p>
       <w:pPr>
-        <w:pStyle w:val="Tabledesillustrations"/>
+        <w:pStyle w:val="TableofFigures"/>
         <w:tabs>
           <w:tab w:val="right" w:leader="dot" w:pos="9010"/>
         </w:tabs>
@@ -7143,7 +7774,7 @@
       <w:hyperlink w:anchor="_Toc514458409" w:history="1">
         <w:r>
           <w:rPr>
-            <w:rStyle w:val="Lienhypertexte"/>
+            <w:rStyle w:val="Hyperlink"/>
             <w:noProof/>
           </w:rPr>
           <w:t>Figure 22 - Tableau de bord</w:t>
@@ -7200,7 +7831,7 @@
     </w:p>
     <w:p>
       <w:pPr>
-        <w:pStyle w:val="Tabledesillustrations"/>
+        <w:pStyle w:val="TableofFigures"/>
         <w:tabs>
           <w:tab w:val="right" w:leader="dot" w:pos="9010"/>
         </w:tabs>
@@ -7215,7 +7846,7 @@
       <w:hyperlink w:anchor="_Toc514458410" w:history="1">
         <w:r>
           <w:rPr>
-            <w:rStyle w:val="Lienhypertexte"/>
+            <w:rStyle w:val="Hyperlink"/>
             <w:noProof/>
           </w:rPr>
           <w:t>Figure 23 - Ajout d'une transaction depuis le dashboard</w:t>
@@ -7272,7 +7903,7 @@
     </w:p>
     <w:p>
       <w:pPr>
-        <w:pStyle w:val="Tabledesillustrations"/>
+        <w:pStyle w:val="TableofFigures"/>
         <w:tabs>
           <w:tab w:val="right" w:leader="dot" w:pos="9010"/>
         </w:tabs>
@@ -7287,7 +7918,7 @@
       <w:hyperlink w:anchor="_Toc514458411" w:history="1">
         <w:r>
           <w:rPr>
-            <w:rStyle w:val="Lienhypertexte"/>
+            <w:rStyle w:val="Hyperlink"/>
             <w:noProof/>
           </w:rPr>
           <w:t>Figure 24 - Menu latéral (mon compte)</w:t>
@@ -7344,7 +7975,7 @@
     </w:p>
     <w:p>
       <w:pPr>
-        <w:pStyle w:val="Tabledesillustrations"/>
+        <w:pStyle w:val="TableofFigures"/>
         <w:tabs>
           <w:tab w:val="right" w:leader="dot" w:pos="9010"/>
         </w:tabs>
@@ -7359,7 +7990,7 @@
       <w:hyperlink w:anchor="_Toc514458412" w:history="1">
         <w:r>
           <w:rPr>
-            <w:rStyle w:val="Lienhypertexte"/>
+            <w:rStyle w:val="Hyperlink"/>
             <w:noProof/>
           </w:rPr>
           <w:t>Figure 25 - Informations du compte utilisateur</w:t>
@@ -7416,7 +8047,7 @@
     </w:p>
     <w:p>
       <w:pPr>
-        <w:pStyle w:val="Titre1"/>
+        <w:pStyle w:val="Heading1"/>
         <w:numPr>
           <w:ilvl w:val="0"/>
           <w:numId w:val="0"/>
@@ -7426,8 +8057,6 @@
       <w:r>
         <w:fldChar w:fldCharType="end"/>
       </w:r>
-      <w:bookmarkStart w:id="40" w:name="_GoBack"/>
-      <w:bookmarkEnd w:id="40"/>
     </w:p>
     <w:sectPr>
       <w:headerReference w:type="default" r:id="rId35"/>
@@ -7467,7 +8096,7 @@
 <w:ftr xmlns:wpc="http://schemas.microsoft.com/office/word/2010/wordprocessingCanvas" xmlns:cx="http://schemas.microsoft.com/office/drawing/2014/chartex" xmlns:cx1="http://schemas.microsoft.com/office/drawing/2015/9/8/chartex" xmlns:cx2="http://schemas.microsoft.com/office/drawing/2015/10/21/chartex" xmlns:cx3="http://schemas.microsoft.com/office/drawing/2016/5/9/chartex" xmlns:cx4="http://schemas.microsoft.com/office/drawing/2016/5/10/chartex" xmlns:cx5="http://schemas.microsoft.com/office/drawing/2016/5/11/chartex" xmlns:cx6="http://schemas.microsoft.com/office/drawing/2016/5/12/chartex" xmlns:cx7="http://schemas.microsoft.com/office/drawing/2016/5/13/chartex" xmlns:cx8="http://schemas.microsoft.com/office/drawing/2016/5/14/chartex" xmlns:mc="http://schemas.openxmlformats.org/markup-compatibility/2006" xmlns:aink="http://schemas.microsoft.com/office/drawing/2016/ink" xmlns:am3d="http://schemas.microsoft.com/office/drawing/2017/model3d" xmlns:o="urn:schemas-microsoft-com:office:office" xmlns:r="http://schemas.openxmlformats.org/officeDocument/2006/relationships" xmlns:m="http://schemas.openxmlformats.org/officeDocument/2006/math" xmlns:v="urn:schemas-microsoft-com:vml" xmlns:wp14="http://schemas.microsoft.com/office/word/2010/wordprocessingDrawing" xmlns:wp="http://schemas.openxmlformats.org/drawingml/2006/wordprocessingDrawing" xmlns:w10="urn:schemas-microsoft-com:office:word" xmlns:w="http://schemas.openxmlformats.org/wordprocessingml/2006/main" xmlns:w14="http://schemas.microsoft.com/office/word/2010/wordml" xmlns:w15="http://schemas.microsoft.com/office/word/2012/wordml" xmlns:w16cid="http://schemas.microsoft.com/office/word/2016/wordml/cid" xmlns:w16se="http://schemas.microsoft.com/office/word/2015/wordml/symex" xmlns:wpg="http://schemas.microsoft.com/office/word/2010/wordprocessingGroup" xmlns:wpi="http://schemas.microsoft.com/office/word/2010/wordprocessingInk" xmlns:wne="http://schemas.microsoft.com/office/word/2006/wordml" xmlns:wps="http://schemas.microsoft.com/office/word/2010/wordprocessingShape" mc:Ignorable="w14 w15 w16se w16cid wp14">
   <w:p>
     <w:pPr>
-      <w:pStyle w:val="Pieddepage"/>
+      <w:pStyle w:val="Footer"/>
       <w:tabs>
         <w:tab w:val="clear" w:pos="4680"/>
         <w:tab w:val="clear" w:pos="9360"/>
@@ -7506,7 +8135,7 @@
         <w:noProof/>
         <w:color w:val="538135" w:themeColor="accent6" w:themeShade="BF"/>
       </w:rPr>
-      <w:t>10</w:t>
+      <w:t>15</w:t>
     </w:r>
     <w:r>
       <w:rPr>
@@ -7519,7 +8148,7 @@
   </w:p>
   <w:p>
     <w:pPr>
-      <w:pStyle w:val="Pieddepage"/>
+      <w:pStyle w:val="Footer"/>
     </w:pPr>
   </w:p>
 </w:ftr>
@@ -7548,19 +8177,36 @@
 <w:hdr xmlns:wpc="http://schemas.microsoft.com/office/word/2010/wordprocessingCanvas" xmlns:cx="http://schemas.microsoft.com/office/drawing/2014/chartex" xmlns:cx1="http://schemas.microsoft.com/office/drawing/2015/9/8/chartex" xmlns:cx2="http://schemas.microsoft.com/office/drawing/2015/10/21/chartex" xmlns:cx3="http://schemas.microsoft.com/office/drawing/2016/5/9/chartex" xmlns:cx4="http://schemas.microsoft.com/office/drawing/2016/5/10/chartex" xmlns:cx5="http://schemas.microsoft.com/office/drawing/2016/5/11/chartex" xmlns:cx6="http://schemas.microsoft.com/office/drawing/2016/5/12/chartex" xmlns:cx7="http://schemas.microsoft.com/office/drawing/2016/5/13/chartex" xmlns:cx8="http://schemas.microsoft.com/office/drawing/2016/5/14/chartex" xmlns:mc="http://schemas.openxmlformats.org/markup-compatibility/2006" xmlns:aink="http://schemas.microsoft.com/office/drawing/2016/ink" xmlns:am3d="http://schemas.microsoft.com/office/drawing/2017/model3d" xmlns:o="urn:schemas-microsoft-com:office:office" xmlns:r="http://schemas.openxmlformats.org/officeDocument/2006/relationships" xmlns:m="http://schemas.openxmlformats.org/officeDocument/2006/math" xmlns:v="urn:schemas-microsoft-com:vml" xmlns:wp14="http://schemas.microsoft.com/office/word/2010/wordprocessingDrawing" xmlns:wp="http://schemas.openxmlformats.org/drawingml/2006/wordprocessingDrawing" xmlns:w10="urn:schemas-microsoft-com:office:word" xmlns:w="http://schemas.openxmlformats.org/wordprocessingml/2006/main" xmlns:w14="http://schemas.microsoft.com/office/word/2010/wordml" xmlns:w15="http://schemas.microsoft.com/office/word/2012/wordml" xmlns:w16cid="http://schemas.microsoft.com/office/word/2016/wordml/cid" xmlns:w16se="http://schemas.microsoft.com/office/word/2015/wordml/symex" xmlns:wpg="http://schemas.microsoft.com/office/word/2010/wordprocessingGroup" xmlns:wpi="http://schemas.microsoft.com/office/word/2010/wordprocessingInk" xmlns:wne="http://schemas.microsoft.com/office/word/2006/wordml" xmlns:wps="http://schemas.microsoft.com/office/word/2010/wordprocessingShape" mc:Ignorable="w14 w15 w16se w16cid wp14">
   <w:p>
     <w:pPr>
+      <w:ind w:left="720"/>
       <w:jc w:val="right"/>
     </w:pPr>
-    <w:fldSimple w:instr=" STYLEREF  &quot;Titre 1&quot;  \* MERGEFORMAT ">
-      <w:r>
-        <w:rPr>
-          <w:noProof/>
-        </w:rPr>
-        <w:t>Guide d’utilisation</w:t>
-      </w:r>
-    </w:fldSimple>
+    <w:r>
+      <w:fldChar w:fldCharType="begin"/>
+    </w:r>
+    <w:r>
+      <w:instrText xml:space="preserve"> STYLEREF  "Titre 1"  \* MERGEFORMAT </w:instrText>
+    </w:r>
+    <w:r>
+      <w:fldChar w:fldCharType="separate"/>
+    </w:r>
+    <w:r>
+      <w:rPr>
+        <w:b/>
+        <w:bCs/>
+        <w:noProof/>
+        <w:lang w:val="en-US"/>
+      </w:rPr>
+      <w:t>Error! Use the Home tab to apply Titre 1 to the text that you want to appear here.</w:t>
+    </w:r>
+    <w:r>
+      <w:rPr>
+        <w:noProof/>
+      </w:rPr>
+      <w:fldChar w:fldCharType="end"/>
+    </w:r>
     <w:r>
       <w:pict>
-        <v:rect id="_x0000_i1025" style="width:0;height:1.5pt" o:hralign="center" o:hrstd="t" o:hr="t" fillcolor="#a0a0a0" stroked="f"/>
+        <v:rect id="_x0000_i1179" style="width:0;height:1.5pt" o:hralign="center" o:hrstd="t" o:hr="t" fillcolor="#a0a0a0" stroked="f"/>
       </w:pict>
     </w:r>
   </w:p>
@@ -7571,7 +8217,7 @@
 <w:hdr xmlns:wpc="http://schemas.microsoft.com/office/word/2010/wordprocessingCanvas" xmlns:cx="http://schemas.microsoft.com/office/drawing/2014/chartex" xmlns:cx1="http://schemas.microsoft.com/office/drawing/2015/9/8/chartex" xmlns:cx2="http://schemas.microsoft.com/office/drawing/2015/10/21/chartex" xmlns:cx3="http://schemas.microsoft.com/office/drawing/2016/5/9/chartex" xmlns:cx4="http://schemas.microsoft.com/office/drawing/2016/5/10/chartex" xmlns:cx5="http://schemas.microsoft.com/office/drawing/2016/5/11/chartex" xmlns:cx6="http://schemas.microsoft.com/office/drawing/2016/5/12/chartex" xmlns:cx7="http://schemas.microsoft.com/office/drawing/2016/5/13/chartex" xmlns:cx8="http://schemas.microsoft.com/office/drawing/2016/5/14/chartex" xmlns:mc="http://schemas.openxmlformats.org/markup-compatibility/2006" xmlns:aink="http://schemas.microsoft.com/office/drawing/2016/ink" xmlns:am3d="http://schemas.microsoft.com/office/drawing/2017/model3d" xmlns:o="urn:schemas-microsoft-com:office:office" xmlns:r="http://schemas.openxmlformats.org/officeDocument/2006/relationships" xmlns:m="http://schemas.openxmlformats.org/officeDocument/2006/math" xmlns:v="urn:schemas-microsoft-com:vml" xmlns:wp14="http://schemas.microsoft.com/office/word/2010/wordprocessingDrawing" xmlns:wp="http://schemas.openxmlformats.org/drawingml/2006/wordprocessingDrawing" xmlns:w10="urn:schemas-microsoft-com:office:word" xmlns:w="http://schemas.openxmlformats.org/wordprocessingml/2006/main" xmlns:w14="http://schemas.microsoft.com/office/word/2010/wordml" xmlns:w15="http://schemas.microsoft.com/office/word/2012/wordml" xmlns:w16cid="http://schemas.microsoft.com/office/word/2016/wordml/cid" xmlns:w16se="http://schemas.microsoft.com/office/word/2015/wordml/symex" xmlns:wpg="http://schemas.microsoft.com/office/word/2010/wordprocessingGroup" xmlns:wpi="http://schemas.microsoft.com/office/word/2010/wordprocessingInk" xmlns:wne="http://schemas.microsoft.com/office/word/2006/wordml" xmlns:wps="http://schemas.microsoft.com/office/word/2010/wordprocessingShape" mc:Ignorable="w14 w15 w16se w16cid wp14">
   <w:p>
     <w:pPr>
-      <w:pStyle w:val="En-tte"/>
+      <w:pStyle w:val="Header"/>
       <w:rPr>
         <w:rFonts w:asciiTheme="minorHAnsi" w:hAnsiTheme="minorHAnsi"/>
       </w:rPr>
@@ -7725,7 +8371,7 @@
   </w:p>
   <w:p>
     <w:pPr>
-      <w:pStyle w:val="En-tte"/>
+      <w:pStyle w:val="Header"/>
     </w:pPr>
   </w:p>
 </w:hdr>
@@ -12269,11 +12915,11 @@
   <w:abstractNum w:abstractNumId="36" w15:restartNumberingAfterBreak="0">
     <w:nsid w:val="79311AD6"/>
     <w:multiLevelType w:val="multilevel"/>
-    <w:tmpl w:val="6CF6AB6A"/>
+    <w:tmpl w:val="93D6F096"/>
     <w:lvl w:ilvl="0">
       <w:start w:val="1"/>
       <w:numFmt w:val="decimal"/>
-      <w:pStyle w:val="Titre1"/>
+      <w:pStyle w:val="Heading1"/>
       <w:lvlText w:val="%1"/>
       <w:lvlJc w:val="left"/>
       <w:pPr>
@@ -12283,7 +12929,7 @@
     <w:lvl w:ilvl="1">
       <w:start w:val="1"/>
       <w:numFmt w:val="decimal"/>
-      <w:pStyle w:val="Titre2"/>
+      <w:pStyle w:val="Heading2"/>
       <w:lvlText w:val="%1.%2"/>
       <w:lvlJc w:val="left"/>
       <w:pPr>
@@ -12293,7 +12939,7 @@
     <w:lvl w:ilvl="2">
       <w:start w:val="1"/>
       <w:numFmt w:val="decimal"/>
-      <w:pStyle w:val="Titre3"/>
+      <w:pStyle w:val="Heading3"/>
       <w:lvlText w:val="%1.%2.%3"/>
       <w:lvlJc w:val="left"/>
       <w:pPr>
@@ -12306,7 +12952,7 @@
     <w:lvl w:ilvl="3">
       <w:start w:val="1"/>
       <w:numFmt w:val="decimal"/>
-      <w:pStyle w:val="Titre4"/>
+      <w:pStyle w:val="Heading4"/>
       <w:lvlText w:val="%1.%2.%3.%4"/>
       <w:lvlJc w:val="left"/>
       <w:pPr>
@@ -12316,7 +12962,7 @@
     <w:lvl w:ilvl="4">
       <w:start w:val="1"/>
       <w:numFmt w:val="decimal"/>
-      <w:pStyle w:val="Titre5"/>
+      <w:pStyle w:val="Heading5"/>
       <w:lvlText w:val="%1.%2.%3.%4.%5"/>
       <w:lvlJc w:val="left"/>
       <w:pPr>
@@ -12326,7 +12972,7 @@
     <w:lvl w:ilvl="5">
       <w:start w:val="1"/>
       <w:numFmt w:val="decimal"/>
-      <w:pStyle w:val="Titre6"/>
+      <w:pStyle w:val="Heading6"/>
       <w:lvlText w:val="%1.%2.%3.%4.%5.%6"/>
       <w:lvlJc w:val="left"/>
       <w:pPr>
@@ -12336,7 +12982,7 @@
     <w:lvl w:ilvl="6">
       <w:start w:val="1"/>
       <w:numFmt w:val="decimal"/>
-      <w:pStyle w:val="Titre7"/>
+      <w:pStyle w:val="Heading7"/>
       <w:lvlText w:val="%1.%2.%3.%4.%5.%6.%7"/>
       <w:lvlJc w:val="left"/>
       <w:pPr>
@@ -12346,7 +12992,7 @@
     <w:lvl w:ilvl="7">
       <w:start w:val="1"/>
       <w:numFmt w:val="decimal"/>
-      <w:pStyle w:val="Titre8"/>
+      <w:pStyle w:val="Heading8"/>
       <w:lvlText w:val="%1.%2.%3.%4.%5.%6.%7.%8"/>
       <w:lvlJc w:val="left"/>
       <w:pPr>
@@ -12356,7 +13002,7 @@
     <w:lvl w:ilvl="8">
       <w:start w:val="1"/>
       <w:numFmt w:val="decimal"/>
-      <w:pStyle w:val="Titre9"/>
+      <w:pStyle w:val="Heading9"/>
       <w:lvlText w:val="%1.%2.%3.%4.%5.%6.%7.%8.%9"/>
       <w:lvlJc w:val="left"/>
       <w:pPr>
@@ -13273,15 +13919,15 @@
       <w:lang w:val="fr-CH"/>
     </w:rPr>
   </w:style>
-  <w:style w:type="paragraph" w:styleId="Titre1">
+  <w:style w:type="paragraph" w:styleId="Heading1">
     <w:name w:val="heading 1"/>
     <w:basedOn w:val="Normal"/>
     <w:next w:val="Normal"/>
-    <w:link w:val="Titre1Car"/>
+    <w:link w:val="Heading1Char"/>
     <w:autoRedefine/>
     <w:uiPriority w:val="9"/>
     <w:qFormat/>
-    <w:rsid w:val="00AB7C85"/>
+    <w:rsid w:val="00C84A69"/>
     <w:pPr>
       <w:keepNext/>
       <w:keepLines/>
@@ -13298,11 +13944,11 @@
       <w:szCs w:val="32"/>
     </w:rPr>
   </w:style>
-  <w:style w:type="paragraph" w:styleId="Titre2">
+  <w:style w:type="paragraph" w:styleId="Heading2">
     <w:name w:val="heading 2"/>
     <w:basedOn w:val="Normal"/>
     <w:next w:val="Normal"/>
-    <w:link w:val="Titre2Car"/>
+    <w:link w:val="Heading2Char"/>
     <w:autoRedefine/>
     <w:uiPriority w:val="9"/>
     <w:unhideWhenUsed/>
@@ -13326,11 +13972,11 @@
       <w:szCs w:val="26"/>
     </w:rPr>
   </w:style>
-  <w:style w:type="paragraph" w:styleId="Titre3">
+  <w:style w:type="paragraph" w:styleId="Heading3">
     <w:name w:val="heading 3"/>
     <w:basedOn w:val="Normal"/>
     <w:next w:val="Normal"/>
-    <w:link w:val="Titre3Car"/>
+    <w:link w:val="Heading3Char"/>
     <w:autoRedefine/>
     <w:uiPriority w:val="9"/>
     <w:unhideWhenUsed/>
@@ -13352,11 +13998,11 @@
       <w:sz w:val="24"/>
     </w:rPr>
   </w:style>
-  <w:style w:type="paragraph" w:styleId="Titre4">
+  <w:style w:type="paragraph" w:styleId="Heading4">
     <w:name w:val="heading 4"/>
     <w:basedOn w:val="Normal"/>
     <w:next w:val="Normal"/>
-    <w:link w:val="Titre4Car"/>
+    <w:link w:val="Heading4Char"/>
     <w:uiPriority w:val="9"/>
     <w:unhideWhenUsed/>
     <w:qFormat/>
@@ -13378,11 +14024,11 @@
       <w:color w:val="538135" w:themeColor="accent6" w:themeShade="BF"/>
     </w:rPr>
   </w:style>
-  <w:style w:type="paragraph" w:styleId="Titre5">
+  <w:style w:type="paragraph" w:styleId="Heading5">
     <w:name w:val="heading 5"/>
     <w:basedOn w:val="Normal"/>
     <w:next w:val="Normal"/>
-    <w:link w:val="Titre5Car"/>
+    <w:link w:val="Heading5Char"/>
     <w:uiPriority w:val="9"/>
     <w:semiHidden/>
     <w:unhideWhenUsed/>
@@ -13403,11 +14049,11 @@
       <w:color w:val="2F5496" w:themeColor="accent1" w:themeShade="BF"/>
     </w:rPr>
   </w:style>
-  <w:style w:type="paragraph" w:styleId="Titre6">
+  <w:style w:type="paragraph" w:styleId="Heading6">
     <w:name w:val="heading 6"/>
     <w:basedOn w:val="Normal"/>
     <w:next w:val="Normal"/>
-    <w:link w:val="Titre6Car"/>
+    <w:link w:val="Heading6Char"/>
     <w:uiPriority w:val="9"/>
     <w:semiHidden/>
     <w:unhideWhenUsed/>
@@ -13428,11 +14074,11 @@
       <w:color w:val="1F3763" w:themeColor="accent1" w:themeShade="7F"/>
     </w:rPr>
   </w:style>
-  <w:style w:type="paragraph" w:styleId="Titre7">
+  <w:style w:type="paragraph" w:styleId="Heading7">
     <w:name w:val="heading 7"/>
     <w:basedOn w:val="Normal"/>
     <w:next w:val="Normal"/>
-    <w:link w:val="Titre7Car"/>
+    <w:link w:val="Heading7Char"/>
     <w:uiPriority w:val="9"/>
     <w:semiHidden/>
     <w:unhideWhenUsed/>
@@ -13455,11 +14101,11 @@
       <w:color w:val="1F3763" w:themeColor="accent1" w:themeShade="7F"/>
     </w:rPr>
   </w:style>
-  <w:style w:type="paragraph" w:styleId="Titre8">
+  <w:style w:type="paragraph" w:styleId="Heading8">
     <w:name w:val="heading 8"/>
     <w:basedOn w:val="Normal"/>
     <w:next w:val="Normal"/>
-    <w:link w:val="Titre8Car"/>
+    <w:link w:val="Heading8Char"/>
     <w:uiPriority w:val="9"/>
     <w:semiHidden/>
     <w:unhideWhenUsed/>
@@ -13482,11 +14128,11 @@
       <w:szCs w:val="21"/>
     </w:rPr>
   </w:style>
-  <w:style w:type="paragraph" w:styleId="Titre9">
+  <w:style w:type="paragraph" w:styleId="Heading9">
     <w:name w:val="heading 9"/>
     <w:basedOn w:val="Normal"/>
     <w:next w:val="Normal"/>
-    <w:link w:val="Titre9Car"/>
+    <w:link w:val="Heading9Char"/>
     <w:uiPriority w:val="9"/>
     <w:semiHidden/>
     <w:unhideWhenUsed/>
@@ -13511,13 +14157,13 @@
       <w:szCs w:val="21"/>
     </w:rPr>
   </w:style>
-  <w:style w:type="character" w:default="1" w:styleId="Policepardfaut">
+  <w:style w:type="character" w:default="1" w:styleId="DefaultParagraphFont">
     <w:name w:val="Default Paragraph Font"/>
     <w:uiPriority w:val="1"/>
     <w:semiHidden/>
     <w:unhideWhenUsed/>
   </w:style>
-  <w:style w:type="table" w:default="1" w:styleId="TableauNormal">
+  <w:style w:type="table" w:default="1" w:styleId="TableNormal">
     <w:name w:val="Normal Table"/>
     <w:uiPriority w:val="99"/>
     <w:semiHidden/>
@@ -13532,17 +14178,17 @@
       </w:tblCellMar>
     </w:tblPr>
   </w:style>
-  <w:style w:type="numbering" w:default="1" w:styleId="Aucuneliste">
+  <w:style w:type="numbering" w:default="1" w:styleId="NoList">
     <w:name w:val="No List"/>
     <w:uiPriority w:val="99"/>
     <w:semiHidden/>
     <w:unhideWhenUsed/>
   </w:style>
-  <w:style w:type="paragraph" w:styleId="Titre">
+  <w:style w:type="paragraph" w:styleId="Title">
     <w:name w:val="Title"/>
     <w:basedOn w:val="Normal"/>
     <w:next w:val="Normal"/>
-    <w:link w:val="TitreCar"/>
+    <w:link w:val="TitleChar"/>
     <w:autoRedefine/>
     <w:uiPriority w:val="10"/>
     <w:qFormat/>
@@ -13561,10 +14207,10 @@
       <w:szCs w:val="56"/>
     </w:rPr>
   </w:style>
-  <w:style w:type="character" w:customStyle="1" w:styleId="TitreCar">
-    <w:name w:val="Titre Car"/>
-    <w:basedOn w:val="Policepardfaut"/>
-    <w:link w:val="Titre"/>
+  <w:style w:type="character" w:customStyle="1" w:styleId="TitleChar">
+    <w:name w:val="Title Char"/>
+    <w:basedOn w:val="DefaultParagraphFont"/>
+    <w:link w:val="Title"/>
     <w:uiPriority w:val="10"/>
     <w:rsid w:val="001818D7"/>
     <w:rPr>
@@ -13576,12 +14222,12 @@
       <w:szCs w:val="56"/>
     </w:rPr>
   </w:style>
-  <w:style w:type="character" w:customStyle="1" w:styleId="Titre1Car">
-    <w:name w:val="Titre 1 Car"/>
-    <w:basedOn w:val="Policepardfaut"/>
-    <w:link w:val="Titre1"/>
+  <w:style w:type="character" w:customStyle="1" w:styleId="Heading1Char">
+    <w:name w:val="Heading 1 Char"/>
+    <w:basedOn w:val="DefaultParagraphFont"/>
+    <w:link w:val="Heading1"/>
     <w:uiPriority w:val="9"/>
-    <w:rsid w:val="00AB7C85"/>
+    <w:rsid w:val="00C84A69"/>
     <w:rPr>
       <w:rFonts w:ascii="Century Gothic" w:eastAsiaTheme="majorEastAsia" w:hAnsi="Century Gothic" w:cstheme="majorBidi"/>
       <w:color w:val="538135" w:themeColor="accent6" w:themeShade="BF"/>
@@ -13590,10 +14236,10 @@
       <w:lang w:val="fr-CH"/>
     </w:rPr>
   </w:style>
-  <w:style w:type="character" w:customStyle="1" w:styleId="Titre2Car">
-    <w:name w:val="Titre 2 Car"/>
-    <w:basedOn w:val="Policepardfaut"/>
-    <w:link w:val="Titre2"/>
+  <w:style w:type="character" w:customStyle="1" w:styleId="Heading2Char">
+    <w:name w:val="Heading 2 Char"/>
+    <w:basedOn w:val="DefaultParagraphFont"/>
+    <w:link w:val="Heading2"/>
     <w:uiPriority w:val="9"/>
     <w:rsid w:val="00073FE4"/>
     <w:rPr>
@@ -13604,9 +14250,9 @@
       <w:lang w:val="fr-CH"/>
     </w:rPr>
   </w:style>
-  <w:style w:type="paragraph" w:styleId="Sansinterligne">
+  <w:style w:type="paragraph" w:styleId="NoSpacing">
     <w:name w:val="No Spacing"/>
-    <w:link w:val="SansinterligneCar"/>
+    <w:link w:val="NoSpacingChar"/>
     <w:uiPriority w:val="1"/>
     <w:qFormat/>
     <w:rsid w:val="009F4830"/>
@@ -13618,7 +14264,7 @@
       <w:sz w:val="20"/>
     </w:rPr>
   </w:style>
-  <w:style w:type="paragraph" w:styleId="Paragraphedeliste">
+  <w:style w:type="paragraph" w:styleId="ListParagraph">
     <w:name w:val="List Paragraph"/>
     <w:basedOn w:val="Normal"/>
     <w:uiPriority w:val="34"/>
@@ -13629,10 +14275,10 @@
       <w:contextualSpacing/>
     </w:pPr>
   </w:style>
-  <w:style w:type="character" w:customStyle="1" w:styleId="Titre3Car">
-    <w:name w:val="Titre 3 Car"/>
-    <w:basedOn w:val="Policepardfaut"/>
-    <w:link w:val="Titre3"/>
+  <w:style w:type="character" w:customStyle="1" w:styleId="Heading3Char">
+    <w:name w:val="Heading 3 Char"/>
+    <w:basedOn w:val="DefaultParagraphFont"/>
+    <w:link w:val="Heading3"/>
     <w:uiPriority w:val="9"/>
     <w:rsid w:val="00CE3227"/>
     <w:rPr>
@@ -13641,10 +14287,10 @@
       <w:lang w:val="fr-CH"/>
     </w:rPr>
   </w:style>
-  <w:style w:type="character" w:customStyle="1" w:styleId="Titre4Car">
-    <w:name w:val="Titre 4 Car"/>
-    <w:basedOn w:val="Policepardfaut"/>
-    <w:link w:val="Titre4"/>
+  <w:style w:type="character" w:customStyle="1" w:styleId="Heading4Char">
+    <w:name w:val="Heading 4 Char"/>
+    <w:basedOn w:val="DefaultParagraphFont"/>
+    <w:link w:val="Heading4"/>
     <w:uiPriority w:val="9"/>
     <w:rsid w:val="004B3C52"/>
     <w:rPr>
@@ -13656,10 +14302,10 @@
       <w:lang w:val="fr-CH"/>
     </w:rPr>
   </w:style>
-  <w:style w:type="character" w:customStyle="1" w:styleId="Titre5Car">
-    <w:name w:val="Titre 5 Car"/>
-    <w:basedOn w:val="Policepardfaut"/>
-    <w:link w:val="Titre5"/>
+  <w:style w:type="character" w:customStyle="1" w:styleId="Heading5Char">
+    <w:name w:val="Heading 5 Char"/>
+    <w:basedOn w:val="DefaultParagraphFont"/>
+    <w:link w:val="Heading5"/>
     <w:uiPriority w:val="9"/>
     <w:semiHidden/>
     <w:rsid w:val="001E0CE7"/>
@@ -13669,10 +14315,10 @@
       <w:sz w:val="20"/>
     </w:rPr>
   </w:style>
-  <w:style w:type="character" w:customStyle="1" w:styleId="Titre6Car">
-    <w:name w:val="Titre 6 Car"/>
-    <w:basedOn w:val="Policepardfaut"/>
-    <w:link w:val="Titre6"/>
+  <w:style w:type="character" w:customStyle="1" w:styleId="Heading6Char">
+    <w:name w:val="Heading 6 Char"/>
+    <w:basedOn w:val="DefaultParagraphFont"/>
+    <w:link w:val="Heading6"/>
     <w:uiPriority w:val="9"/>
     <w:semiHidden/>
     <w:rsid w:val="001E0CE7"/>
@@ -13682,10 +14328,10 @@
       <w:sz w:val="20"/>
     </w:rPr>
   </w:style>
-  <w:style w:type="character" w:customStyle="1" w:styleId="Titre7Car">
-    <w:name w:val="Titre 7 Car"/>
-    <w:basedOn w:val="Policepardfaut"/>
-    <w:link w:val="Titre7"/>
+  <w:style w:type="character" w:customStyle="1" w:styleId="Heading7Char">
+    <w:name w:val="Heading 7 Char"/>
+    <w:basedOn w:val="DefaultParagraphFont"/>
+    <w:link w:val="Heading7"/>
     <w:uiPriority w:val="9"/>
     <w:semiHidden/>
     <w:rsid w:val="001E0CE7"/>
@@ -13697,10 +14343,10 @@
       <w:sz w:val="20"/>
     </w:rPr>
   </w:style>
-  <w:style w:type="character" w:customStyle="1" w:styleId="Titre8Car">
-    <w:name w:val="Titre 8 Car"/>
-    <w:basedOn w:val="Policepardfaut"/>
-    <w:link w:val="Titre8"/>
+  <w:style w:type="character" w:customStyle="1" w:styleId="Heading8Char">
+    <w:name w:val="Heading 8 Char"/>
+    <w:basedOn w:val="DefaultParagraphFont"/>
+    <w:link w:val="Heading8"/>
     <w:uiPriority w:val="9"/>
     <w:semiHidden/>
     <w:rsid w:val="001E0CE7"/>
@@ -13711,10 +14357,10 @@
       <w:szCs w:val="21"/>
     </w:rPr>
   </w:style>
-  <w:style w:type="character" w:customStyle="1" w:styleId="Titre9Car">
-    <w:name w:val="Titre 9 Car"/>
-    <w:basedOn w:val="Policepardfaut"/>
-    <w:link w:val="Titre9"/>
+  <w:style w:type="character" w:customStyle="1" w:styleId="Heading9Char">
+    <w:name w:val="Heading 9 Char"/>
+    <w:basedOn w:val="DefaultParagraphFont"/>
+    <w:link w:val="Heading9"/>
     <w:uiPriority w:val="9"/>
     <w:semiHidden/>
     <w:rsid w:val="001E0CE7"/>
@@ -13743,10 +14389,10 @@
       <w:lang w:val="en-US"/>
     </w:rPr>
   </w:style>
-  <w:style w:type="character" w:customStyle="1" w:styleId="SansinterligneCar">
-    <w:name w:val="Sans interligne Car"/>
-    <w:basedOn w:val="Policepardfaut"/>
-    <w:link w:val="Sansinterligne"/>
+  <w:style w:type="character" w:customStyle="1" w:styleId="NoSpacingChar">
+    <w:name w:val="No Spacing Char"/>
+    <w:basedOn w:val="DefaultParagraphFont"/>
+    <w:link w:val="NoSpacing"/>
     <w:uiPriority w:val="1"/>
     <w:rsid w:val="00BF55A2"/>
     <w:rPr>
@@ -13754,7 +14400,7 @@
       <w:sz w:val="20"/>
     </w:rPr>
   </w:style>
-  <w:style w:type="paragraph" w:styleId="TM1">
+  <w:style w:type="paragraph" w:styleId="TOC1">
     <w:name w:val="toc 1"/>
     <w:basedOn w:val="Normal"/>
     <w:next w:val="Normal"/>
@@ -13773,7 +14419,7 @@
       <w:b/>
     </w:rPr>
   </w:style>
-  <w:style w:type="paragraph" w:styleId="TM2">
+  <w:style w:type="paragraph" w:styleId="TOC2">
     <w:name w:val="toc 2"/>
     <w:basedOn w:val="Normal"/>
     <w:next w:val="Normal"/>
@@ -13786,7 +14432,7 @@
       <w:ind w:left="200"/>
     </w:pPr>
   </w:style>
-  <w:style w:type="paragraph" w:styleId="TM3">
+  <w:style w:type="paragraph" w:styleId="TOC3">
     <w:name w:val="toc 3"/>
     <w:basedOn w:val="Normal"/>
     <w:next w:val="Normal"/>
@@ -13799,9 +14445,9 @@
       <w:ind w:left="400"/>
     </w:pPr>
   </w:style>
-  <w:style w:type="character" w:styleId="Lienhypertexte">
+  <w:style w:type="character" w:styleId="Hyperlink">
     <w:name w:val="Hyperlink"/>
-    <w:basedOn w:val="Policepardfaut"/>
+    <w:basedOn w:val="DefaultParagraphFont"/>
     <w:uiPriority w:val="99"/>
     <w:unhideWhenUsed/>
     <w:rsid w:val="00565209"/>
@@ -13810,10 +14456,10 @@
       <w:u w:val="single"/>
     </w:rPr>
   </w:style>
-  <w:style w:type="paragraph" w:styleId="En-tte">
+  <w:style w:type="paragraph" w:styleId="Header">
     <w:name w:val="header"/>
     <w:basedOn w:val="Normal"/>
-    <w:link w:val="En-tteCar"/>
+    <w:link w:val="HeaderChar"/>
     <w:uiPriority w:val="99"/>
     <w:unhideWhenUsed/>
     <w:rsid w:val="00277D48"/>
@@ -13825,10 +14471,10 @@
       <w:spacing w:before="0" w:after="0"/>
     </w:pPr>
   </w:style>
-  <w:style w:type="character" w:customStyle="1" w:styleId="En-tteCar">
-    <w:name w:val="En-tête Car"/>
-    <w:basedOn w:val="Policepardfaut"/>
-    <w:link w:val="En-tte"/>
+  <w:style w:type="character" w:customStyle="1" w:styleId="HeaderChar">
+    <w:name w:val="Header Char"/>
+    <w:basedOn w:val="DefaultParagraphFont"/>
+    <w:link w:val="Header"/>
     <w:uiPriority w:val="99"/>
     <w:rsid w:val="00277D48"/>
     <w:rPr>
@@ -13836,10 +14482,10 @@
       <w:sz w:val="20"/>
     </w:rPr>
   </w:style>
-  <w:style w:type="paragraph" w:styleId="Pieddepage">
+  <w:style w:type="paragraph" w:styleId="Footer">
     <w:name w:val="footer"/>
     <w:basedOn w:val="Normal"/>
-    <w:link w:val="PieddepageCar"/>
+    <w:link w:val="FooterChar"/>
     <w:uiPriority w:val="99"/>
     <w:unhideWhenUsed/>
     <w:rsid w:val="00277D48"/>
@@ -13851,10 +14497,10 @@
       <w:spacing w:before="0" w:after="0"/>
     </w:pPr>
   </w:style>
-  <w:style w:type="character" w:customStyle="1" w:styleId="PieddepageCar">
-    <w:name w:val="Pied de page Car"/>
-    <w:basedOn w:val="Policepardfaut"/>
-    <w:link w:val="Pieddepage"/>
+  <w:style w:type="character" w:customStyle="1" w:styleId="FooterChar">
+    <w:name w:val="Footer Char"/>
+    <w:basedOn w:val="DefaultParagraphFont"/>
+    <w:link w:val="Footer"/>
     <w:uiPriority w:val="99"/>
     <w:rsid w:val="00277D48"/>
     <w:rPr>
@@ -13862,7 +14508,7 @@
       <w:sz w:val="20"/>
     </w:rPr>
   </w:style>
-  <w:style w:type="paragraph" w:styleId="Lgende">
+  <w:style w:type="paragraph" w:styleId="Caption">
     <w:name w:val="caption"/>
     <w:basedOn w:val="Normal"/>
     <w:next w:val="Normal"/>
@@ -13881,9 +14527,9 @@
       <w:szCs w:val="18"/>
     </w:rPr>
   </w:style>
-  <w:style w:type="character" w:styleId="Mentionnonrsolue">
+  <w:style w:type="character" w:styleId="UnresolvedMention">
     <w:name w:val="Unresolved Mention"/>
-    <w:basedOn w:val="Policepardfaut"/>
+    <w:basedOn w:val="DefaultParagraphFont"/>
     <w:uiPriority w:val="99"/>
     <w:rsid w:val="0010629F"/>
     <w:rPr>
@@ -13891,9 +14537,9 @@
       <w:shd w:val="clear" w:color="auto" w:fill="E6E6E6"/>
     </w:rPr>
   </w:style>
-  <w:style w:type="character" w:styleId="Lienhypertextesuivivisit">
+  <w:style w:type="character" w:styleId="FollowedHyperlink">
     <w:name w:val="FollowedHyperlink"/>
-    <w:basedOn w:val="Policepardfaut"/>
+    <w:basedOn w:val="DefaultParagraphFont"/>
     <w:uiPriority w:val="99"/>
     <w:semiHidden/>
     <w:unhideWhenUsed/>
@@ -13903,7 +14549,7 @@
       <w:u w:val="single"/>
     </w:rPr>
   </w:style>
-  <w:style w:type="paragraph" w:styleId="Tabledesillustrations">
+  <w:style w:type="paragraph" w:styleId="TableofFigures">
     <w:name w:val="table of figures"/>
     <w:basedOn w:val="Normal"/>
     <w:next w:val="Normal"/>
@@ -14183,7 +14829,7 @@
 </file>
 
 <file path=customXml/itemProps1.xml><?xml version="1.0" encoding="utf-8"?>
-<ds:datastoreItem xmlns:ds="http://schemas.openxmlformats.org/officeDocument/2006/customXml" ds:itemID="{25DA51EA-56C8-42BE-800F-C2BA8B12E2B7}">
+<ds:datastoreItem xmlns:ds="http://schemas.openxmlformats.org/officeDocument/2006/customXml" ds:itemID="{380D7ED5-6A8A-4563-A29E-76C90E15C1C7}">
   <ds:schemaRefs>
     <ds:schemaRef ds:uri="http://schemas.openxmlformats.org/officeDocument/2006/bibliography"/>
   </ds:schemaRefs>

</xml_diff>